<commit_message>
Fixed error in the definition of VOI
The formula for V(F) did not show the summation over the possible
disease states. I made both summations explicit.
</commit_message>
<xml_diff>
--- a/problems/problem2/problem-2-details.docx
+++ b/problems/problem2/problem-2-details.docx
@@ -1,6 +1,6 @@
 
 <file path=word/document.xml><?xml version="1.0" encoding="utf-8"?>
-<w:document xmlns:wpc="http://schemas.microsoft.com/office/word/2010/wordprocessingCanvas" xmlns:mc="http://schemas.openxmlformats.org/markup-compatibility/2006" xmlns:o="urn:schemas-microsoft-com:office:office" xmlns:r="http://schemas.openxmlformats.org/officeDocument/2006/relationships" xmlns:m="http://schemas.openxmlformats.org/officeDocument/2006/math" xmlns:v="urn:schemas-microsoft-com:vml" xmlns:wp14="http://schemas.microsoft.com/office/word/2010/wordprocessingDrawing" xmlns:wp="http://schemas.openxmlformats.org/drawingml/2006/wordprocessingDrawing" xmlns:w10="urn:schemas-microsoft-com:office:word" xmlns:w="http://schemas.openxmlformats.org/wordprocessingml/2006/main" xmlns:w14="http://schemas.microsoft.com/office/word/2010/wordml" xmlns:w15="http://schemas.microsoft.com/office/word/2012/wordml" xmlns:wpg="http://schemas.microsoft.com/office/word/2010/wordprocessingGroup" xmlns:wpi="http://schemas.microsoft.com/office/word/2010/wordprocessingInk" xmlns:wne="http://schemas.microsoft.com/office/word/2006/wordml" xmlns:wps="http://schemas.microsoft.com/office/word/2010/wordprocessingShape" mc:Ignorable="w14 w15 wp14">
+<w:document xmlns:wpc="http://schemas.microsoft.com/office/word/2010/wordprocessingCanvas" xmlns:mc="http://schemas.openxmlformats.org/markup-compatibility/2006" xmlns:o="urn:schemas-microsoft-com:office:office" xmlns:r="http://schemas.openxmlformats.org/officeDocument/2006/relationships" xmlns:m="http://schemas.openxmlformats.org/officeDocument/2006/math" xmlns:v="urn:schemas-microsoft-com:vml" xmlns:wp14="http://schemas.microsoft.com/office/word/2010/wordprocessingDrawing" xmlns:wp="http://schemas.openxmlformats.org/drawingml/2006/wordprocessingDrawing" xmlns:w10="urn:schemas-microsoft-com:office:word" xmlns:w="http://schemas.openxmlformats.org/wordprocessingml/2006/main" xmlns:w14="http://schemas.microsoft.com/office/word/2010/wordml" xmlns:wpg="http://schemas.microsoft.com/office/word/2010/wordprocessingGroup" xmlns:wpi="http://schemas.microsoft.com/office/word/2010/wordprocessingInk" xmlns:wne="http://schemas.microsoft.com/office/word/2006/wordml" xmlns:wps="http://schemas.microsoft.com/office/word/2010/wordprocessingShape" mc:Ignorable="w14 wp14">
   <w:body>
     <w:p>
       <w:pPr>
@@ -57,7 +57,25 @@
         <w:t>Lehmann, C</w:t>
       </w:r>
       <w:r>
-        <w:t xml:space="preserve">ooper (1991). Probabilistic diagnosis using a reformulation of the INTERNIST-1/QMR knowledge base: I. The probabilistic model and inference algorithms. </w:t>
+        <w:t xml:space="preserve">ooper, </w:t>
+      </w:r>
+      <w:r>
+        <w:t>1991</w:t>
+      </w:r>
+      <w:r>
+        <w:t xml:space="preserve">. </w:t>
+      </w:r>
+      <w:r>
+        <w:t>“</w:t>
+      </w:r>
+      <w:r>
+        <w:t>Probabilistic diagnosis using a reformulation of the INTERNIST-1/QMR knowledge base: I. The probabilistic model and inference algorithms.</w:t>
+      </w:r>
+      <w:r>
+        <w:t>”</w:t>
+      </w:r>
+      <w:r>
+        <w:t xml:space="preserve"> </w:t>
       </w:r>
       <w:r>
         <w:rPr>
@@ -82,54 +100,96 @@
         <w:rPr>
           <w:noProof/>
         </w:rPr>
-        <w:drawing>
-          <wp:inline distT="0" distB="0" distL="0" distR="0">
-            <wp:extent cx="3303922" cy="1439186"/>
-            <wp:effectExtent l="0" t="0" r="0" b="8890"/>
-            <wp:docPr id="1" name="Picture 1"/>
-            <wp:cNvGraphicFramePr>
-              <a:graphicFrameLocks xmlns:a="http://schemas.openxmlformats.org/drawingml/2006/main" noChangeAspect="1"/>
-            </wp:cNvGraphicFramePr>
-            <a:graphic xmlns:a="http://schemas.openxmlformats.org/drawingml/2006/main">
-              <a:graphicData uri="http://schemas.openxmlformats.org/drawingml/2006/picture">
-                <pic:pic xmlns:pic="http://schemas.openxmlformats.org/drawingml/2006/picture">
-                  <pic:nvPicPr>
-                    <pic:cNvPr id="0" name="Picture 1"/>
-                    <pic:cNvPicPr>
-                      <a:picLocks noChangeAspect="1" noChangeArrowheads="1"/>
-                    </pic:cNvPicPr>
-                  </pic:nvPicPr>
-                  <pic:blipFill>
-                    <a:blip r:embed="rId5">
-                      <a:extLst>
-                        <a:ext uri="{28A0092B-C50C-407E-A947-70E740481C1C}">
-                          <a14:useLocalDpi xmlns:a14="http://schemas.microsoft.com/office/drawing/2010/main" val="0"/>
-                        </a:ext>
-                      </a:extLst>
-                    </a:blip>
-                    <a:srcRect/>
-                    <a:stretch>
-                      <a:fillRect/>
-                    </a:stretch>
-                  </pic:blipFill>
-                  <pic:spPr bwMode="auto">
-                    <a:xfrm>
-                      <a:off x="0" y="0"/>
-                      <a:ext cx="3309475" cy="1441605"/>
-                    </a:xfrm>
-                    <a:prstGeom prst="rect">
-                      <a:avLst/>
-                    </a:prstGeom>
-                    <a:noFill/>
-                    <a:ln>
-                      <a:noFill/>
-                    </a:ln>
-                  </pic:spPr>
-                </pic:pic>
-              </a:graphicData>
-            </a:graphic>
-          </wp:inline>
-        </w:drawing>
+        <mc:AlternateContent>
+          <mc:Choice Requires="wpc">
+            <w:drawing>
+              <wp:inline distT="0" distB="0" distL="0" distR="0">
+                <wp:extent cx="3581400" cy="1600200"/>
+                <wp:effectExtent l="19050" t="19050" r="19050" b="0"/>
+                <wp:docPr id="4" name="Canvas 4"/>
+                <wp:cNvGraphicFramePr>
+                  <a:graphicFrameLocks xmlns:a="http://schemas.openxmlformats.org/drawingml/2006/main" noChangeAspect="1"/>
+                </wp:cNvGraphicFramePr>
+                <a:graphic xmlns:a="http://schemas.openxmlformats.org/drawingml/2006/main">
+                  <a:graphicData uri="http://schemas.microsoft.com/office/word/2010/wordprocessingCanvas">
+                    <wpc:wpc>
+                      <wpc:bg>
+                        <a:noFill/>
+                      </wpc:bg>
+                      <wpc:whole>
+                        <a:ln>
+                          <a:noFill/>
+                        </a:ln>
+                      </wpc:whole>
+                      <pic:pic xmlns:pic="http://schemas.openxmlformats.org/drawingml/2006/picture">
+                        <pic:nvPicPr>
+                          <pic:cNvPr id="5" name="Picture 5"/>
+                          <pic:cNvPicPr>
+                            <a:picLocks noChangeAspect="1"/>
+                          </pic:cNvPicPr>
+                        </pic:nvPicPr>
+                        <pic:blipFill>
+                          <a:blip r:embed="rId6"/>
+                          <a:stretch>
+                            <a:fillRect/>
+                          </a:stretch>
+                        </pic:blipFill>
+                        <pic:spPr>
+                          <a:xfrm>
+                            <a:off x="0" y="0"/>
+                            <a:ext cx="3581400" cy="1449342"/>
+                          </a:xfrm>
+                          <a:prstGeom prst="rect">
+                            <a:avLst/>
+                          </a:prstGeom>
+                          <a:ln>
+                            <a:solidFill>
+                              <a:schemeClr val="accent1"/>
+                            </a:solidFill>
+                          </a:ln>
+                        </pic:spPr>
+                      </pic:pic>
+                    </wpc:wpc>
+                  </a:graphicData>
+                </a:graphic>
+              </wp:inline>
+            </w:drawing>
+          </mc:Choice>
+          <mc:Fallback>
+            <w:pict>
+              <v:group id="Canvas 4" o:spid="_x0000_s1026" editas="canvas" style="width:282pt;height:126pt;mso-position-horizontal-relative:char;mso-position-vertical-relative:line" coordsize="35814,16002" o:gfxdata="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">
+                <v:shapetype id="_x0000_t75" coordsize="21600,21600" o:spt="75" o:preferrelative="t" path="m@4@5l@4@11@9@11@9@5xe" filled="f" stroked="f">
+                  <v:stroke joinstyle="miter"/>
+                  <v:formulas>
+                    <v:f eqn="if lineDrawn pixelLineWidth 0"/>
+                    <v:f eqn="sum @0 1 0"/>
+                    <v:f eqn="sum 0 0 @1"/>
+                    <v:f eqn="prod @2 1 2"/>
+                    <v:f eqn="prod @3 21600 pixelWidth"/>
+                    <v:f eqn="prod @3 21600 pixelHeight"/>
+                    <v:f eqn="sum @0 0 1"/>
+                    <v:f eqn="prod @6 1 2"/>
+                    <v:f eqn="prod @7 21600 pixelWidth"/>
+                    <v:f eqn="sum @8 21600 0"/>
+                    <v:f eqn="prod @7 21600 pixelHeight"/>
+                    <v:f eqn="sum @10 21600 0"/>
+                  </v:formulas>
+                  <v:path o:extrusionok="f" gradientshapeok="t" o:connecttype="rect"/>
+                  <o:lock v:ext="edit" aspectratio="t"/>
+                </v:shapetype>
+                <v:shape id="_x0000_s1027" type="#_x0000_t75" style="position:absolute;width:35814;height:16002;visibility:visible;mso-wrap-style:square">
+                  <v:fill o:detectmouseclick="t"/>
+                  <v:path o:connecttype="none"/>
+                </v:shape>
+                <v:shape id="Picture 5" o:spid="_x0000_s1028" type="#_x0000_t75" style="position:absolute;width:35814;height:14493;visibility:visible;mso-wrap-style:square" o:gfxdata="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" stroked="t" strokecolor="#4f81bd [3204]">
+                  <v:imagedata r:id="rId7" o:title=""/>
+                  <v:path arrowok="t"/>
+                </v:shape>
+                <w10:anchorlock/>
+              </v:group>
+            </w:pict>
+          </mc:Fallback>
+        </mc:AlternateContent>
       </w:r>
       <w:r>
         <w:t xml:space="preserve"> </w:t>
@@ -249,7 +309,13 @@
         <w:rPr>
           <w:rFonts w:eastAsiaTheme="minorEastAsia"/>
         </w:rPr>
-        <w:t xml:space="preserve"> is parameterized as a Noisy-OR. In the published work, a leakage probability (corresponding to a species disease node that is always observed to be true) was included. However, the</w:t>
+        <w:t xml:space="preserve"> is parameterized as a Noisy-OR. In the published work, a leakage probability (corresponding to a species disease node that is always observed to be true) was included. However, </w:t>
+      </w:r>
+      <w:r>
+        <w:rPr>
+          <w:rFonts w:eastAsiaTheme="minorEastAsia"/>
+        </w:rPr>
+        <w:t>our</w:t>
       </w:r>
       <w:r>
         <w:t xml:space="preserve"> code does not include this. </w:t>
@@ -271,8 +337,8 @@
         <w:tblLook w:val="04A0" w:firstRow="1" w:lastRow="0" w:firstColumn="1" w:lastColumn="0" w:noHBand="0" w:noVBand="1"/>
       </w:tblPr>
       <w:tblGrid>
-        <w:gridCol w:w="4049"/>
-        <w:gridCol w:w="5193"/>
+        <w:gridCol w:w="4140"/>
+        <w:gridCol w:w="5328"/>
       </w:tblGrid>
       <w:tr>
         <w:tc>
@@ -470,13 +536,22 @@
     <w:p/>
     <w:p>
       <w:r>
-        <w:t xml:space="preserve">For this network, I have </w:t>
+        <w:t>For this network, we</w:t>
+      </w:r>
+      <w:r>
+        <w:t xml:space="preserve"> have </w:t>
       </w:r>
       <w:r>
         <w:t xml:space="preserve">manually </w:t>
       </w:r>
       <w:r>
-        <w:t xml:space="preserve">tweaked the model to ensure that the rarest disease is the most expensive to treat. But I have not adjusted observation costs to reflect the </w:t>
+        <w:t>tweaked the model to ensure that the rarest disease is th</w:t>
+      </w:r>
+      <w:r>
+        <w:t>e most expensive to treat. But we</w:t>
+      </w:r>
+      <w:r>
+        <w:t xml:space="preserve"> have not adjusted observation costs to reflect the </w:t>
       </w:r>
       <w:proofErr w:type="spellStart"/>
       <w:r>
@@ -1630,6 +1705,8 @@
         </w:rPr>
         <w:t xml:space="preserve"> be the vector of treatment decisions. Then</w:t>
       </w:r>
+      <w:bookmarkStart w:id="0" w:name="_GoBack"/>
+      <w:bookmarkEnd w:id="0"/>
     </w:p>
     <w:p>
       <w:pPr>
@@ -1731,7 +1808,6 @@
               <m:nary>
                 <m:naryPr>
                   <m:chr m:val="∑"/>
-                  <m:supHide m:val="1"/>
                   <m:ctrlPr>
                     <w:rPr>
                       <w:rFonts w:ascii="Cambria Math" w:eastAsiaTheme="minorEastAsia" w:hAnsi="Cambria Math"/>
@@ -1744,27 +1820,29 @@
                     <w:rPr>
                       <w:rFonts w:ascii="Cambria Math" w:eastAsiaTheme="minorEastAsia" w:hAnsi="Cambria Math"/>
                     </w:rPr>
-                    <m:t>d</m:t>
+                    <m:t>d=1</m:t>
                   </m:r>
                 </m:sub>
-                <m:sup/>
-                <m:e>
+                <m:sup>
                   <m:r>
                     <w:rPr>
                       <w:rFonts w:ascii="Cambria Math" w:eastAsiaTheme="minorEastAsia" w:hAnsi="Cambria Math"/>
                     </w:rPr>
-                    <m:t>P</m:t>
+                    <m:t>n</m:t>
                   </m:r>
-                  <m:d>
-                    <m:dPr>
+                </m:sup>
+                <m:e>
+                  <m:nary>
+                    <m:naryPr>
+                      <m:chr m:val="∑"/>
                       <m:ctrlPr>
                         <w:rPr>
                           <w:rFonts w:ascii="Cambria Math" w:eastAsiaTheme="minorEastAsia" w:hAnsi="Cambria Math"/>
                           <w:i/>
                         </w:rPr>
                       </m:ctrlPr>
-                    </m:dPr>
-                    <m:e>
+                    </m:naryPr>
+                    <m:sub>
                       <m:sSub>
                         <m:sSubPr>
                           <m:ctrlPr>
@@ -1791,8 +1869,100 @@
                           </m:r>
                         </m:sub>
                       </m:sSub>
-                    </m:e>
+                      <m:r>
+                        <w:rPr>
+                          <w:rFonts w:ascii="Cambria Math" w:eastAsiaTheme="minorEastAsia" w:hAnsi="Cambria Math"/>
+                        </w:rPr>
+                        <m:t>=0</m:t>
+                      </m:r>
+                    </m:sub>
+                    <m:sup>
+                      <m:r>
+                        <w:rPr>
+                          <w:rFonts w:ascii="Cambria Math" w:eastAsiaTheme="minorEastAsia" w:hAnsi="Cambria Math"/>
+                        </w:rPr>
+                        <m:t>1</m:t>
+                      </m:r>
+                    </m:sup>
                     <m:e>
+                      <m:r>
+                        <w:rPr>
+                          <w:rFonts w:ascii="Cambria Math" w:eastAsiaTheme="minorEastAsia" w:hAnsi="Cambria Math"/>
+                        </w:rPr>
+                        <m:t>P</m:t>
+                      </m:r>
+                      <m:d>
+                        <m:dPr>
+                          <m:ctrlPr>
+                            <w:rPr>
+                              <w:rFonts w:ascii="Cambria Math" w:eastAsiaTheme="minorEastAsia" w:hAnsi="Cambria Math"/>
+                              <w:i/>
+                            </w:rPr>
+                          </m:ctrlPr>
+                        </m:dPr>
+                        <m:e>
+                          <m:sSub>
+                            <m:sSubPr>
+                              <m:ctrlPr>
+                                <w:rPr>
+                                  <w:rFonts w:ascii="Cambria Math" w:eastAsiaTheme="minorEastAsia" w:hAnsi="Cambria Math"/>
+                                  <w:i/>
+                                </w:rPr>
+                              </m:ctrlPr>
+                            </m:sSubPr>
+                            <m:e>
+                              <m:r>
+                                <w:rPr>
+                                  <w:rFonts w:ascii="Cambria Math" w:eastAsiaTheme="minorEastAsia" w:hAnsi="Cambria Math"/>
+                                </w:rPr>
+                                <m:t>s</m:t>
+                              </m:r>
+                            </m:e>
+                            <m:sub>
+                              <m:r>
+                                <w:rPr>
+                                  <w:rFonts w:ascii="Cambria Math" w:eastAsiaTheme="minorEastAsia" w:hAnsi="Cambria Math"/>
+                                </w:rPr>
+                                <m:t>d</m:t>
+                              </m:r>
+                            </m:sub>
+                          </m:sSub>
+                        </m:e>
+                        <m:e>
+                          <m:sSub>
+                            <m:sSubPr>
+                              <m:ctrlPr>
+                                <w:rPr>
+                                  <w:rFonts w:ascii="Cambria Math" w:eastAsiaTheme="minorEastAsia" w:hAnsi="Cambria Math"/>
+                                  <w:i/>
+                                </w:rPr>
+                              </m:ctrlPr>
+                            </m:sSubPr>
+                            <m:e>
+                              <m:r>
+                                <w:rPr>
+                                  <w:rFonts w:ascii="Cambria Math" w:eastAsiaTheme="minorEastAsia" w:hAnsi="Cambria Math"/>
+                                </w:rPr>
+                                <m:t>F</m:t>
+                              </m:r>
+                            </m:e>
+                            <m:sub>
+                              <m:r>
+                                <w:rPr>
+                                  <w:rFonts w:ascii="Cambria Math" w:eastAsiaTheme="minorEastAsia" w:hAnsi="Cambria Math"/>
+                                </w:rPr>
+                                <m:t>p</m:t>
+                              </m:r>
+                            </m:sub>
+                          </m:sSub>
+                        </m:e>
+                      </m:d>
+                      <m:r>
+                        <w:rPr>
+                          <w:rFonts w:ascii="Cambria Math" w:eastAsiaTheme="minorEastAsia" w:hAnsi="Cambria Math"/>
+                        </w:rPr>
+                        <m:t>C(</m:t>
+                      </m:r>
                       <m:sSub>
                         <m:sSubPr>
                           <m:ctrlPr>
@@ -1807,7 +1977,7 @@
                             <w:rPr>
                               <w:rFonts w:ascii="Cambria Math" w:eastAsiaTheme="minorEastAsia" w:hAnsi="Cambria Math"/>
                             </w:rPr>
-                            <m:t>F</m:t>
+                            <m:t>x</m:t>
                           </m:r>
                         </m:e>
                         <m:sub>
@@ -1815,82 +1985,50 @@
                             <w:rPr>
                               <w:rFonts w:ascii="Cambria Math" w:eastAsiaTheme="minorEastAsia" w:hAnsi="Cambria Math"/>
                             </w:rPr>
-                            <m:t>p</m:t>
+                            <m:t>d</m:t>
                           </m:r>
                         </m:sub>
                       </m:sSub>
-                    </m:e>
-                  </m:d>
-                  <m:r>
-                    <w:rPr>
-                      <w:rFonts w:ascii="Cambria Math" w:eastAsiaTheme="minorEastAsia" w:hAnsi="Cambria Math"/>
-                    </w:rPr>
-                    <m:t>C(</m:t>
-                  </m:r>
-                  <m:sSub>
-                    <m:sSubPr>
-                      <m:ctrlPr>
-                        <w:rPr>
-                          <w:rFonts w:ascii="Cambria Math" w:eastAsiaTheme="minorEastAsia" w:hAnsi="Cambria Math"/>
-                          <w:i/>
-                        </w:rPr>
-                      </m:ctrlPr>
-                    </m:sSubPr>
-                    <m:e>
                       <m:r>
                         <w:rPr>
                           <w:rFonts w:ascii="Cambria Math" w:eastAsiaTheme="minorEastAsia" w:hAnsi="Cambria Math"/>
                         </w:rPr>
-                        <m:t>x</m:t>
+                        <m:t>,</m:t>
                       </m:r>
-                    </m:e>
-                    <m:sub>
+                      <m:sSub>
+                        <m:sSubPr>
+                          <m:ctrlPr>
+                            <w:rPr>
+                              <w:rFonts w:ascii="Cambria Math" w:eastAsiaTheme="minorEastAsia" w:hAnsi="Cambria Math"/>
+                              <w:i/>
+                            </w:rPr>
+                          </m:ctrlPr>
+                        </m:sSubPr>
+                        <m:e>
+                          <m:r>
+                            <w:rPr>
+                              <w:rFonts w:ascii="Cambria Math" w:eastAsiaTheme="minorEastAsia" w:hAnsi="Cambria Math"/>
+                            </w:rPr>
+                            <m:t>s</m:t>
+                          </m:r>
+                        </m:e>
+                        <m:sub>
+                          <m:r>
+                            <w:rPr>
+                              <w:rFonts w:ascii="Cambria Math" w:eastAsiaTheme="minorEastAsia" w:hAnsi="Cambria Math"/>
+                            </w:rPr>
+                            <m:t>d</m:t>
+                          </m:r>
+                        </m:sub>
+                      </m:sSub>
                       <m:r>
                         <w:rPr>
                           <w:rFonts w:ascii="Cambria Math" w:eastAsiaTheme="minorEastAsia" w:hAnsi="Cambria Math"/>
                         </w:rPr>
-                        <m:t>d</m:t>
-                      </m:r>
-                    </m:sub>
-                  </m:sSub>
-                  <m:r>
-                    <w:rPr>
-                      <w:rFonts w:ascii="Cambria Math" w:eastAsiaTheme="minorEastAsia" w:hAnsi="Cambria Math"/>
-                    </w:rPr>
-                    <m:t>,</m:t>
-                  </m:r>
-                  <m:sSub>
-                    <m:sSubPr>
-                      <m:ctrlPr>
-                        <w:rPr>
-                          <w:rFonts w:ascii="Cambria Math" w:eastAsiaTheme="minorEastAsia" w:hAnsi="Cambria Math"/>
-                          <w:i/>
-                        </w:rPr>
-                      </m:ctrlPr>
-                    </m:sSubPr>
-                    <m:e>
-                      <m:r>
-                        <w:rPr>
-                          <w:rFonts w:ascii="Cambria Math" w:eastAsiaTheme="minorEastAsia" w:hAnsi="Cambria Math"/>
-                        </w:rPr>
-                        <m:t>s</m:t>
+                        <m:t>)</m:t>
                       </m:r>
                     </m:e>
-                    <m:sub>
-                      <m:r>
-                        <w:rPr>
-                          <w:rFonts w:ascii="Cambria Math" w:eastAsiaTheme="minorEastAsia" w:hAnsi="Cambria Math"/>
-                        </w:rPr>
-                        <m:t>d</m:t>
-                      </m:r>
-                    </m:sub>
-                  </m:sSub>
-                  <m:r>
-                    <w:rPr>
-                      <w:rFonts w:ascii="Cambria Math" w:eastAsiaTheme="minorEastAsia" w:hAnsi="Cambria Math"/>
-                    </w:rPr>
-                    <m:t>)</m:t>
-                  </m:r>
+                  </m:nary>
                 </m:e>
               </m:nary>
             </m:e>
@@ -2343,6 +2481,7 @@
           <w:rFonts w:eastAsiaTheme="minorEastAsia"/>
           <w:b/>
         </w:rPr>
+        <w:lastRenderedPageBreak/>
         <w:br/>
       </w:r>
     </w:p>
@@ -2358,7 +2497,6 @@
           <w:rFonts w:eastAsiaTheme="minorEastAsia"/>
           <w:b/>
         </w:rPr>
-        <w:lastRenderedPageBreak/>
         <w:t>Metric</w:t>
       </w:r>
       <w:r>
@@ -2518,7 +2656,6 @@
           <w:b/>
         </w:rPr>
       </w:pPr>
-      <w:bookmarkStart w:id="0" w:name="_GoBack"/>
       <w:r>
         <w:rPr>
           <w:b/>
@@ -2588,25 +2725,7 @@
         <w:rPr>
           <w:rFonts w:ascii="Courier New" w:hAnsi="Courier New" w:cs="Courier New"/>
         </w:rPr>
-        <w:t>problem-2-query-</w:t>
-      </w:r>
-      <w:r>
-        <w:rPr>
-          <w:rFonts w:ascii="Courier New" w:hAnsi="Courier New" w:cs="Courier New"/>
-        </w:rPr>
-        <w:t>2</w:t>
-      </w:r>
-      <w:r>
-        <w:rPr>
-          <w:rFonts w:ascii="Courier New" w:hAnsi="Courier New" w:cs="Courier New"/>
-        </w:rPr>
-        <w:t>-metric-</w:t>
-      </w:r>
-      <w:r>
-        <w:rPr>
-          <w:rFonts w:ascii="Courier New" w:hAnsi="Courier New" w:cs="Courier New"/>
-        </w:rPr>
-        <w:t>2</w:t>
+        <w:t>problem-2-query-2-metric-2</w:t>
       </w:r>
       <w:r>
         <w:rPr>
@@ -2627,25 +2746,7 @@
         <w:rPr>
           <w:rFonts w:ascii="Courier New" w:hAnsi="Courier New" w:cs="Courier New"/>
         </w:rPr>
-        <w:t>problem-2-query-</w:t>
-      </w:r>
-      <w:r>
-        <w:rPr>
-          <w:rFonts w:ascii="Courier New" w:hAnsi="Courier New" w:cs="Courier New"/>
-        </w:rPr>
-        <w:t>3</w:t>
-      </w:r>
-      <w:r>
-        <w:rPr>
-          <w:rFonts w:ascii="Courier New" w:hAnsi="Courier New" w:cs="Courier New"/>
-        </w:rPr>
-        <w:t>-metric-</w:t>
-      </w:r>
-      <w:r>
-        <w:rPr>
-          <w:rFonts w:ascii="Courier New" w:hAnsi="Courier New" w:cs="Courier New"/>
-        </w:rPr>
-        <w:t>3</w:t>
+        <w:t>problem-2-query-3-metric-3</w:t>
       </w:r>
       <w:r>
         <w:rPr>
@@ -2695,7 +2796,6 @@
       </w:r>
       <w:proofErr w:type="gramEnd"/>
     </w:p>
-    <w:bookmarkEnd w:id="0"/>
     <w:p>
       <w:pPr>
         <w:rPr>
@@ -2729,7 +2829,7 @@
 </file>
 
 <file path=word/numbering.xml><?xml version="1.0" encoding="utf-8"?>
-<w:numbering xmlns:wpc="http://schemas.microsoft.com/office/word/2010/wordprocessingCanvas" xmlns:mc="http://schemas.openxmlformats.org/markup-compatibility/2006" xmlns:o="urn:schemas-microsoft-com:office:office" xmlns:r="http://schemas.openxmlformats.org/officeDocument/2006/relationships" xmlns:m="http://schemas.openxmlformats.org/officeDocument/2006/math" xmlns:v="urn:schemas-microsoft-com:vml" xmlns:wp14="http://schemas.microsoft.com/office/word/2010/wordprocessingDrawing" xmlns:wp="http://schemas.openxmlformats.org/drawingml/2006/wordprocessingDrawing" xmlns:w10="urn:schemas-microsoft-com:office:word" xmlns:w="http://schemas.openxmlformats.org/wordprocessingml/2006/main" xmlns:w14="http://schemas.microsoft.com/office/word/2010/wordml" xmlns:w15="http://schemas.microsoft.com/office/word/2012/wordml" xmlns:wpg="http://schemas.microsoft.com/office/word/2010/wordprocessingGroup" xmlns:wpi="http://schemas.microsoft.com/office/word/2010/wordprocessingInk" xmlns:wne="http://schemas.microsoft.com/office/word/2006/wordml" xmlns:wps="http://schemas.microsoft.com/office/word/2010/wordprocessingShape" mc:Ignorable="w14 w15 wp14">
+<w:numbering xmlns:wpc="http://schemas.microsoft.com/office/word/2010/wordprocessingCanvas" xmlns:mc="http://schemas.openxmlformats.org/markup-compatibility/2006" xmlns:o="urn:schemas-microsoft-com:office:office" xmlns:r="http://schemas.openxmlformats.org/officeDocument/2006/relationships" xmlns:m="http://schemas.openxmlformats.org/officeDocument/2006/math" xmlns:v="urn:schemas-microsoft-com:vml" xmlns:wp14="http://schemas.microsoft.com/office/word/2010/wordprocessingDrawing" xmlns:wp="http://schemas.openxmlformats.org/drawingml/2006/wordprocessingDrawing" xmlns:w10="urn:schemas-microsoft-com:office:word" xmlns:w="http://schemas.openxmlformats.org/wordprocessingml/2006/main" xmlns:w14="http://schemas.microsoft.com/office/word/2010/wordml" xmlns:wpg="http://schemas.microsoft.com/office/word/2010/wordprocessingGroup" xmlns:wpi="http://schemas.microsoft.com/office/word/2010/wordprocessingInk" xmlns:wne="http://schemas.microsoft.com/office/word/2006/wordml" xmlns:wps="http://schemas.microsoft.com/office/word/2010/wordprocessingShape" mc:Ignorable="w14 wp14">
   <w:abstractNum w:abstractNumId="0">
     <w:nsid w:val="107B7815"/>
     <w:multiLevelType w:val="hybridMultilevel"/>
@@ -3123,7 +3223,7 @@
 </file>
 
 <file path=word/styles.xml><?xml version="1.0" encoding="utf-8"?>
-<w:styles xmlns:mc="http://schemas.openxmlformats.org/markup-compatibility/2006" xmlns:r="http://schemas.openxmlformats.org/officeDocument/2006/relationships" xmlns:w="http://schemas.openxmlformats.org/wordprocessingml/2006/main" xmlns:w14="http://schemas.microsoft.com/office/word/2010/wordml" xmlns:w15="http://schemas.microsoft.com/office/word/2012/wordml" mc:Ignorable="w14 w15">
+<w:styles xmlns:mc="http://schemas.openxmlformats.org/markup-compatibility/2006" xmlns:r="http://schemas.openxmlformats.org/officeDocument/2006/relationships" xmlns:w="http://schemas.openxmlformats.org/wordprocessingml/2006/main" xmlns:w14="http://schemas.microsoft.com/office/word/2010/wordml" mc:Ignorable="w14">
   <w:docDefaults>
     <w:rPrDefault>
       <w:rPr>
@@ -3139,378 +3239,144 @@
       </w:pPr>
     </w:pPrDefault>
   </w:docDefaults>
-  <w:latentStyles w:defLockedState="0" w:defUIPriority="99" w:defSemiHidden="0" w:defUnhideWhenUsed="0" w:defQFormat="0" w:count="371">
-    <w:lsdException w:name="Normal" w:uiPriority="0" w:qFormat="1"/>
-    <w:lsdException w:name="heading 1" w:uiPriority="9" w:qFormat="1"/>
-    <w:lsdException w:name="heading 2" w:semiHidden="1" w:uiPriority="9" w:unhideWhenUsed="1" w:qFormat="1"/>
-    <w:lsdException w:name="heading 3" w:semiHidden="1" w:uiPriority="9" w:unhideWhenUsed="1" w:qFormat="1"/>
-    <w:lsdException w:name="heading 4" w:semiHidden="1" w:uiPriority="9" w:unhideWhenUsed="1" w:qFormat="1"/>
-    <w:lsdException w:name="heading 5" w:semiHidden="1" w:uiPriority="9" w:unhideWhenUsed="1" w:qFormat="1"/>
-    <w:lsdException w:name="heading 6" w:semiHidden="1" w:uiPriority="9" w:unhideWhenUsed="1" w:qFormat="1"/>
-    <w:lsdException w:name="heading 7" w:semiHidden="1" w:uiPriority="9" w:unhideWhenUsed="1" w:qFormat="1"/>
-    <w:lsdException w:name="heading 8" w:semiHidden="1" w:uiPriority="9" w:unhideWhenUsed="1" w:qFormat="1"/>
-    <w:lsdException w:name="heading 9" w:semiHidden="1" w:uiPriority="9" w:unhideWhenUsed="1" w:qFormat="1"/>
-    <w:lsdException w:name="index 1" w:semiHidden="1" w:unhideWhenUsed="1"/>
-    <w:lsdException w:name="index 2" w:semiHidden="1" w:unhideWhenUsed="1"/>
-    <w:lsdException w:name="index 3" w:semiHidden="1" w:unhideWhenUsed="1"/>
-    <w:lsdException w:name="index 4" w:semiHidden="1" w:unhideWhenUsed="1"/>
-    <w:lsdException w:name="index 5" w:semiHidden="1" w:unhideWhenUsed="1"/>
-    <w:lsdException w:name="index 6" w:semiHidden="1" w:unhideWhenUsed="1"/>
-    <w:lsdException w:name="index 7" w:semiHidden="1" w:unhideWhenUsed="1"/>
-    <w:lsdException w:name="index 8" w:semiHidden="1" w:unhideWhenUsed="1"/>
-    <w:lsdException w:name="index 9" w:semiHidden="1" w:unhideWhenUsed="1"/>
-    <w:lsdException w:name="toc 1" w:semiHidden="1" w:uiPriority="39" w:unhideWhenUsed="1"/>
-    <w:lsdException w:name="toc 2" w:semiHidden="1" w:uiPriority="39" w:unhideWhenUsed="1"/>
-    <w:lsdException w:name="toc 3" w:semiHidden="1" w:uiPriority="39" w:unhideWhenUsed="1"/>
-    <w:lsdException w:name="toc 4" w:semiHidden="1" w:uiPriority="39" w:unhideWhenUsed="1"/>
-    <w:lsdException w:name="toc 5" w:semiHidden="1" w:uiPriority="39" w:unhideWhenUsed="1"/>
-    <w:lsdException w:name="toc 6" w:semiHidden="1" w:uiPriority="39" w:unhideWhenUsed="1"/>
-    <w:lsdException w:name="toc 7" w:semiHidden="1" w:uiPriority="39" w:unhideWhenUsed="1"/>
-    <w:lsdException w:name="toc 8" w:semiHidden="1" w:uiPriority="39" w:unhideWhenUsed="1"/>
-    <w:lsdException w:name="toc 9" w:semiHidden="1" w:uiPriority="39" w:unhideWhenUsed="1"/>
-    <w:lsdException w:name="Normal Indent" w:semiHidden="1" w:unhideWhenUsed="1"/>
-    <w:lsdException w:name="footnote text" w:semiHidden="1" w:unhideWhenUsed="1"/>
-    <w:lsdException w:name="annotation text" w:semiHidden="1" w:unhideWhenUsed="1"/>
-    <w:lsdException w:name="header" w:semiHidden="1" w:unhideWhenUsed="1"/>
-    <w:lsdException w:name="footer" w:semiHidden="1" w:unhideWhenUsed="1"/>
-    <w:lsdException w:name="index heading" w:semiHidden="1" w:unhideWhenUsed="1"/>
-    <w:lsdException w:name="caption" w:semiHidden="1" w:uiPriority="35" w:unhideWhenUsed="1" w:qFormat="1"/>
-    <w:lsdException w:name="table of figures" w:semiHidden="1" w:unhideWhenUsed="1"/>
-    <w:lsdException w:name="envelope address" w:semiHidden="1" w:unhideWhenUsed="1"/>
-    <w:lsdException w:name="envelope return" w:semiHidden="1" w:unhideWhenUsed="1"/>
-    <w:lsdException w:name="footnote reference" w:semiHidden="1" w:unhideWhenUsed="1"/>
-    <w:lsdException w:name="annotation reference" w:semiHidden="1" w:unhideWhenUsed="1"/>
-    <w:lsdException w:name="line number" w:semiHidden="1" w:unhideWhenUsed="1"/>
-    <w:lsdException w:name="page number" w:semiHidden="1" w:unhideWhenUsed="1"/>
-    <w:lsdException w:name="endnote reference" w:semiHidden="1" w:unhideWhenUsed="1"/>
-    <w:lsdException w:name="endnote text" w:semiHidden="1" w:unhideWhenUsed="1"/>
-    <w:lsdException w:name="table of authorities" w:semiHidden="1" w:unhideWhenUsed="1"/>
-    <w:lsdException w:name="macro" w:semiHidden="1" w:unhideWhenUsed="1"/>
-    <w:lsdException w:name="toa heading" w:semiHidden="1" w:unhideWhenUsed="1"/>
-    <w:lsdException w:name="List" w:semiHidden="1" w:unhideWhenUsed="1"/>
-    <w:lsdException w:name="List Bullet" w:semiHidden="1" w:unhideWhenUsed="1"/>
-    <w:lsdException w:name="List Number" w:semiHidden="1" w:unhideWhenUsed="1"/>
-    <w:lsdException w:name="List 2" w:semiHidden="1" w:unhideWhenUsed="1"/>
-    <w:lsdException w:name="List 3" w:semiHidden="1" w:unhideWhenUsed="1"/>
-    <w:lsdException w:name="List 4" w:semiHidden="1" w:unhideWhenUsed="1"/>
-    <w:lsdException w:name="List 5" w:semiHidden="1" w:unhideWhenUsed="1"/>
-    <w:lsdException w:name="List Bullet 2" w:semiHidden="1" w:unhideWhenUsed="1"/>
-    <w:lsdException w:name="List Bullet 3" w:semiHidden="1" w:unhideWhenUsed="1"/>
-    <w:lsdException w:name="List Bullet 4" w:semiHidden="1" w:unhideWhenUsed="1"/>
-    <w:lsdException w:name="List Bullet 5" w:semiHidden="1" w:unhideWhenUsed="1"/>
-    <w:lsdException w:name="List Number 2" w:semiHidden="1" w:unhideWhenUsed="1"/>
-    <w:lsdException w:name="List Number 3" w:semiHidden="1" w:unhideWhenUsed="1"/>
-    <w:lsdException w:name="List Number 4" w:semiHidden="1" w:unhideWhenUsed="1"/>
-    <w:lsdException w:name="List Number 5" w:semiHidden="1" w:unhideWhenUsed="1"/>
-    <w:lsdException w:name="Title" w:uiPriority="10" w:qFormat="1"/>
-    <w:lsdException w:name="Closing" w:semiHidden="1" w:unhideWhenUsed="1"/>
-    <w:lsdException w:name="Signature" w:semiHidden="1" w:unhideWhenUsed="1"/>
-    <w:lsdException w:name="Default Paragraph Font" w:semiHidden="1" w:uiPriority="1" w:unhideWhenUsed="1"/>
-    <w:lsdException w:name="Body Text" w:semiHidden="1" w:unhideWhenUsed="1"/>
-    <w:lsdException w:name="Body Text Indent" w:semiHidden="1" w:unhideWhenUsed="1"/>
-    <w:lsdException w:name="List Continue" w:semiHidden="1" w:unhideWhenUsed="1"/>
-    <w:lsdException w:name="List Continue 2" w:semiHidden="1" w:unhideWhenUsed="1"/>
-    <w:lsdException w:name="List Continue 3" w:semiHidden="1" w:unhideWhenUsed="1"/>
-    <w:lsdException w:name="List Continue 4" w:semiHidden="1" w:unhideWhenUsed="1"/>
-    <w:lsdException w:name="List Continue 5" w:semiHidden="1" w:unhideWhenUsed="1"/>
-    <w:lsdException w:name="Message Header" w:semiHidden="1" w:unhideWhenUsed="1"/>
-    <w:lsdException w:name="Subtitle" w:uiPriority="11" w:qFormat="1"/>
-    <w:lsdException w:name="Salutation" w:semiHidden="1" w:unhideWhenUsed="1"/>
-    <w:lsdException w:name="Date" w:semiHidden="1" w:unhideWhenUsed="1"/>
-    <w:lsdException w:name="Body Text First Indent" w:semiHidden="1" w:unhideWhenUsed="1"/>
-    <w:lsdException w:name="Body Text First Indent 2" w:semiHidden="1" w:unhideWhenUsed="1"/>
-    <w:lsdException w:name="Note Heading" w:semiHidden="1" w:unhideWhenUsed="1"/>
-    <w:lsdException w:name="Body Text 2" w:semiHidden="1" w:unhideWhenUsed="1"/>
-    <w:lsdException w:name="Body Text 3" w:semiHidden="1" w:unhideWhenUsed="1"/>
-    <w:lsdException w:name="Body Text Indent 2" w:semiHidden="1" w:unhideWhenUsed="1"/>
-    <w:lsdException w:name="Body Text Indent 3" w:semiHidden="1" w:unhideWhenUsed="1"/>
-    <w:lsdException w:name="Block Text" w:semiHidden="1" w:unhideWhenUsed="1"/>
-    <w:lsdException w:name="Hyperlink" w:semiHidden="1" w:unhideWhenUsed="1"/>
-    <w:lsdException w:name="FollowedHyperlink" w:semiHidden="1" w:unhideWhenUsed="1"/>
-    <w:lsdException w:name="Strong" w:uiPriority="22" w:qFormat="1"/>
-    <w:lsdException w:name="Emphasis" w:uiPriority="20" w:qFormat="1"/>
-    <w:lsdException w:name="Document Map" w:semiHidden="1" w:unhideWhenUsed="1"/>
-    <w:lsdException w:name="Plain Text" w:semiHidden="1" w:unhideWhenUsed="1"/>
-    <w:lsdException w:name="E-mail Signature" w:semiHidden="1" w:unhideWhenUsed="1"/>
-    <w:lsdException w:name="HTML Top of Form" w:semiHidden="1" w:unhideWhenUsed="1"/>
-    <w:lsdException w:name="HTML Bottom of Form" w:semiHidden="1" w:unhideWhenUsed="1"/>
-    <w:lsdException w:name="Normal (Web)" w:semiHidden="1" w:unhideWhenUsed="1"/>
-    <w:lsdException w:name="HTML Acronym" w:semiHidden="1" w:unhideWhenUsed="1"/>
-    <w:lsdException w:name="HTML Address" w:semiHidden="1" w:unhideWhenUsed="1"/>
-    <w:lsdException w:name="HTML Cite" w:semiHidden="1" w:unhideWhenUsed="1"/>
-    <w:lsdException w:name="HTML Code" w:semiHidden="1" w:unhideWhenUsed="1"/>
-    <w:lsdException w:name="HTML Definition" w:semiHidden="1" w:unhideWhenUsed="1"/>
-    <w:lsdException w:name="HTML Keyboard" w:semiHidden="1" w:unhideWhenUsed="1"/>
-    <w:lsdException w:name="HTML Preformatted" w:semiHidden="1" w:unhideWhenUsed="1"/>
-    <w:lsdException w:name="HTML Sample" w:semiHidden="1" w:unhideWhenUsed="1"/>
-    <w:lsdException w:name="HTML Typewriter" w:semiHidden="1" w:unhideWhenUsed="1"/>
-    <w:lsdException w:name="HTML Variable" w:semiHidden="1" w:unhideWhenUsed="1"/>
-    <w:lsdException w:name="Normal Table" w:semiHidden="1" w:unhideWhenUsed="1"/>
-    <w:lsdException w:name="annotation subject" w:semiHidden="1" w:unhideWhenUsed="1"/>
-    <w:lsdException w:name="No List" w:semiHidden="1" w:unhideWhenUsed="1"/>
-    <w:lsdException w:name="Outline List 1" w:semiHidden="1" w:unhideWhenUsed="1"/>
-    <w:lsdException w:name="Outline List 2" w:semiHidden="1" w:unhideWhenUsed="1"/>
-    <w:lsdException w:name="Outline List 3" w:semiHidden="1" w:unhideWhenUsed="1"/>
-    <w:lsdException w:name="Table Simple 1" w:semiHidden="1" w:unhideWhenUsed="1"/>
-    <w:lsdException w:name="Table Simple 2" w:semiHidden="1" w:unhideWhenUsed="1"/>
-    <w:lsdException w:name="Table Simple 3" w:semiHidden="1" w:unhideWhenUsed="1"/>
-    <w:lsdException w:name="Table Classic 1" w:semiHidden="1" w:unhideWhenUsed="1"/>
-    <w:lsdException w:name="Table Classic 2" w:semiHidden="1" w:unhideWhenUsed="1"/>
-    <w:lsdException w:name="Table Classic 3" w:semiHidden="1" w:unhideWhenUsed="1"/>
-    <w:lsdException w:name="Table Classic 4" w:semiHidden="1" w:unhideWhenUsed="1"/>
-    <w:lsdException w:name="Table Colorful 1" w:semiHidden="1" w:unhideWhenUsed="1"/>
-    <w:lsdException w:name="Table Colorful 2" w:semiHidden="1" w:unhideWhenUsed="1"/>
-    <w:lsdException w:name="Table Colorful 3" w:semiHidden="1" w:unhideWhenUsed="1"/>
-    <w:lsdException w:name="Table Columns 1" w:semiHidden="1" w:unhideWhenUsed="1"/>
-    <w:lsdException w:name="Table Columns 2" w:semiHidden="1" w:unhideWhenUsed="1"/>
-    <w:lsdException w:name="Table Columns 3" w:semiHidden="1" w:unhideWhenUsed="1"/>
-    <w:lsdException w:name="Table Columns 4" w:semiHidden="1" w:unhideWhenUsed="1"/>
-    <w:lsdException w:name="Table Columns 5" w:semiHidden="1" w:unhideWhenUsed="1"/>
-    <w:lsdException w:name="Table Grid 1" w:semiHidden="1" w:unhideWhenUsed="1"/>
-    <w:lsdException w:name="Table Grid 2" w:semiHidden="1" w:unhideWhenUsed="1"/>
-    <w:lsdException w:name="Table Grid 3" w:semiHidden="1" w:unhideWhenUsed="1"/>
-    <w:lsdException w:name="Table Grid 4" w:semiHidden="1" w:unhideWhenUsed="1"/>
-    <w:lsdException w:name="Table Grid 5" w:semiHidden="1" w:unhideWhenUsed="1"/>
-    <w:lsdException w:name="Table Grid 6" w:semiHidden="1" w:unhideWhenUsed="1"/>
-    <w:lsdException w:name="Table Grid 7" w:semiHidden="1" w:unhideWhenUsed="1"/>
-    <w:lsdException w:name="Table Grid 8" w:semiHidden="1" w:unhideWhenUsed="1"/>
-    <w:lsdException w:name="Table List 1" w:semiHidden="1" w:unhideWhenUsed="1"/>
-    <w:lsdException w:name="Table List 2" w:semiHidden="1" w:unhideWhenUsed="1"/>
-    <w:lsdException w:name="Table List 3" w:semiHidden="1" w:unhideWhenUsed="1"/>
-    <w:lsdException w:name="Table List 4" w:semiHidden="1" w:unhideWhenUsed="1"/>
-    <w:lsdException w:name="Table List 5" w:semiHidden="1" w:unhideWhenUsed="1"/>
-    <w:lsdException w:name="Table List 6" w:semiHidden="1" w:unhideWhenUsed="1"/>
-    <w:lsdException w:name="Table List 7" w:semiHidden="1" w:unhideWhenUsed="1"/>
-    <w:lsdException w:name="Table List 8" w:semiHidden="1" w:unhideWhenUsed="1"/>
-    <w:lsdException w:name="Table 3D effects 1" w:semiHidden="1" w:unhideWhenUsed="1"/>
-    <w:lsdException w:name="Table 3D effects 2" w:semiHidden="1" w:unhideWhenUsed="1"/>
-    <w:lsdException w:name="Table 3D effects 3" w:semiHidden="1" w:unhideWhenUsed="1"/>
-    <w:lsdException w:name="Table Contemporary" w:semiHidden="1" w:unhideWhenUsed="1"/>
-    <w:lsdException w:name="Table Elegant" w:semiHidden="1" w:unhideWhenUsed="1"/>
-    <w:lsdException w:name="Table Professional" w:semiHidden="1" w:unhideWhenUsed="1"/>
-    <w:lsdException w:name="Table Subtle 1" w:semiHidden="1" w:unhideWhenUsed="1"/>
-    <w:lsdException w:name="Table Subtle 2" w:semiHidden="1" w:unhideWhenUsed="1"/>
-    <w:lsdException w:name="Table Web 1" w:semiHidden="1" w:unhideWhenUsed="1"/>
-    <w:lsdException w:name="Table Web 2" w:semiHidden="1" w:unhideWhenUsed="1"/>
-    <w:lsdException w:name="Table Web 3" w:semiHidden="1" w:unhideWhenUsed="1"/>
-    <w:lsdException w:name="Balloon Text" w:semiHidden="1" w:unhideWhenUsed="1"/>
-    <w:lsdException w:name="Table Grid" w:uiPriority="59"/>
-    <w:lsdException w:name="Table Theme" w:semiHidden="1" w:unhideWhenUsed="1"/>
-    <w:lsdException w:name="Placeholder Text" w:semiHidden="1"/>
-    <w:lsdException w:name="No Spacing" w:uiPriority="1" w:qFormat="1"/>
-    <w:lsdException w:name="Light Shading" w:uiPriority="60"/>
-    <w:lsdException w:name="Light List" w:uiPriority="61"/>
-    <w:lsdException w:name="Light Grid" w:uiPriority="62"/>
-    <w:lsdException w:name="Medium Shading 1" w:uiPriority="63"/>
-    <w:lsdException w:name="Medium Shading 2" w:uiPriority="64"/>
-    <w:lsdException w:name="Medium List 1" w:uiPriority="65"/>
-    <w:lsdException w:name="Medium List 2" w:uiPriority="66"/>
-    <w:lsdException w:name="Medium Grid 1" w:uiPriority="67"/>
-    <w:lsdException w:name="Medium Grid 2" w:uiPriority="68"/>
-    <w:lsdException w:name="Medium Grid 3" w:uiPriority="69"/>
-    <w:lsdException w:name="Dark List" w:uiPriority="70"/>
-    <w:lsdException w:name="Colorful Shading" w:uiPriority="71"/>
-    <w:lsdException w:name="Colorful List" w:uiPriority="72"/>
-    <w:lsdException w:name="Colorful Grid" w:uiPriority="73"/>
-    <w:lsdException w:name="Light Shading Accent 1" w:uiPriority="60"/>
-    <w:lsdException w:name="Light List Accent 1" w:uiPriority="61"/>
-    <w:lsdException w:name="Light Grid Accent 1" w:uiPriority="62"/>
-    <w:lsdException w:name="Medium Shading 1 Accent 1" w:uiPriority="63"/>
-    <w:lsdException w:name="Medium Shading 2 Accent 1" w:uiPriority="64"/>
-    <w:lsdException w:name="Medium List 1 Accent 1" w:uiPriority="65"/>
-    <w:lsdException w:name="Revision" w:semiHidden="1"/>
-    <w:lsdException w:name="List Paragraph" w:uiPriority="34" w:qFormat="1"/>
-    <w:lsdException w:name="Quote" w:uiPriority="29" w:qFormat="1"/>
-    <w:lsdException w:name="Intense Quote" w:uiPriority="30" w:qFormat="1"/>
-    <w:lsdException w:name="Medium List 2 Accent 1" w:uiPriority="66"/>
-    <w:lsdException w:name="Medium Grid 1 Accent 1" w:uiPriority="67"/>
-    <w:lsdException w:name="Medium Grid 2 Accent 1" w:uiPriority="68"/>
-    <w:lsdException w:name="Medium Grid 3 Accent 1" w:uiPriority="69"/>
-    <w:lsdException w:name="Dark List Accent 1" w:uiPriority="70"/>
-    <w:lsdException w:name="Colorful Shading Accent 1" w:uiPriority="71"/>
-    <w:lsdException w:name="Colorful List Accent 1" w:uiPriority="72"/>
-    <w:lsdException w:name="Colorful Grid Accent 1" w:uiPriority="73"/>
-    <w:lsdException w:name="Light Shading Accent 2" w:uiPriority="60"/>
-    <w:lsdException w:name="Light List Accent 2" w:uiPriority="61"/>
-    <w:lsdException w:name="Light Grid Accent 2" w:uiPriority="62"/>
-    <w:lsdException w:name="Medium Shading 1 Accent 2" w:uiPriority="63"/>
-    <w:lsdException w:name="Medium Shading 2 Accent 2" w:uiPriority="64"/>
-    <w:lsdException w:name="Medium List 1 Accent 2" w:uiPriority="65"/>
-    <w:lsdException w:name="Medium List 2 Accent 2" w:uiPriority="66"/>
-    <w:lsdException w:name="Medium Grid 1 Accent 2" w:uiPriority="67"/>
-    <w:lsdException w:name="Medium Grid 2 Accent 2" w:uiPriority="68"/>
-    <w:lsdException w:name="Medium Grid 3 Accent 2" w:uiPriority="69"/>
-    <w:lsdException w:name="Dark List Accent 2" w:uiPriority="70"/>
-    <w:lsdException w:name="Colorful Shading Accent 2" w:uiPriority="71"/>
-    <w:lsdException w:name="Colorful List Accent 2" w:uiPriority="72"/>
-    <w:lsdException w:name="Colorful Grid Accent 2" w:uiPriority="73"/>
-    <w:lsdException w:name="Light Shading Accent 3" w:uiPriority="60"/>
-    <w:lsdException w:name="Light List Accent 3" w:uiPriority="61"/>
-    <w:lsdException w:name="Light Grid Accent 3" w:uiPriority="62"/>
-    <w:lsdException w:name="Medium Shading 1 Accent 3" w:uiPriority="63"/>
-    <w:lsdException w:name="Medium Shading 2 Accent 3" w:uiPriority="64"/>
-    <w:lsdException w:name="Medium List 1 Accent 3" w:uiPriority="65"/>
-    <w:lsdException w:name="Medium List 2 Accent 3" w:uiPriority="66"/>
-    <w:lsdException w:name="Medium Grid 1 Accent 3" w:uiPriority="67"/>
-    <w:lsdException w:name="Medium Grid 2 Accent 3" w:uiPriority="68"/>
-    <w:lsdException w:name="Medium Grid 3 Accent 3" w:uiPriority="69"/>
-    <w:lsdException w:name="Dark List Accent 3" w:uiPriority="70"/>
-    <w:lsdException w:name="Colorful Shading Accent 3" w:uiPriority="71"/>
-    <w:lsdException w:name="Colorful List Accent 3" w:uiPriority="72"/>
-    <w:lsdException w:name="Colorful Grid Accent 3" w:uiPriority="73"/>
-    <w:lsdException w:name="Light Shading Accent 4" w:uiPriority="60"/>
-    <w:lsdException w:name="Light List Accent 4" w:uiPriority="61"/>
-    <w:lsdException w:name="Light Grid Accent 4" w:uiPriority="62"/>
-    <w:lsdException w:name="Medium Shading 1 Accent 4" w:uiPriority="63"/>
-    <w:lsdException w:name="Medium Shading 2 Accent 4" w:uiPriority="64"/>
-    <w:lsdException w:name="Medium List 1 Accent 4" w:uiPriority="65"/>
-    <w:lsdException w:name="Medium List 2 Accent 4" w:uiPriority="66"/>
-    <w:lsdException w:name="Medium Grid 1 Accent 4" w:uiPriority="67"/>
-    <w:lsdException w:name="Medium Grid 2 Accent 4" w:uiPriority="68"/>
-    <w:lsdException w:name="Medium Grid 3 Accent 4" w:uiPriority="69"/>
-    <w:lsdException w:name="Dark List Accent 4" w:uiPriority="70"/>
-    <w:lsdException w:name="Colorful Shading Accent 4" w:uiPriority="71"/>
-    <w:lsdException w:name="Colorful List Accent 4" w:uiPriority="72"/>
-    <w:lsdException w:name="Colorful Grid Accent 4" w:uiPriority="73"/>
-    <w:lsdException w:name="Light Shading Accent 5" w:uiPriority="60"/>
-    <w:lsdException w:name="Light List Accent 5" w:uiPriority="61"/>
-    <w:lsdException w:name="Light Grid Accent 5" w:uiPriority="62"/>
-    <w:lsdException w:name="Medium Shading 1 Accent 5" w:uiPriority="63"/>
-    <w:lsdException w:name="Medium Shading 2 Accent 5" w:uiPriority="64"/>
-    <w:lsdException w:name="Medium List 1 Accent 5" w:uiPriority="65"/>
-    <w:lsdException w:name="Medium List 2 Accent 5" w:uiPriority="66"/>
-    <w:lsdException w:name="Medium Grid 1 Accent 5" w:uiPriority="67"/>
-    <w:lsdException w:name="Medium Grid 2 Accent 5" w:uiPriority="68"/>
-    <w:lsdException w:name="Medium Grid 3 Accent 5" w:uiPriority="69"/>
-    <w:lsdException w:name="Dark List Accent 5" w:uiPriority="70"/>
-    <w:lsdException w:name="Colorful Shading Accent 5" w:uiPriority="71"/>
-    <w:lsdException w:name="Colorful List Accent 5" w:uiPriority="72"/>
-    <w:lsdException w:name="Colorful Grid Accent 5" w:uiPriority="73"/>
-    <w:lsdException w:name="Light Shading Accent 6" w:uiPriority="60"/>
-    <w:lsdException w:name="Light List Accent 6" w:uiPriority="61"/>
-    <w:lsdException w:name="Light Grid Accent 6" w:uiPriority="62"/>
-    <w:lsdException w:name="Medium Shading 1 Accent 6" w:uiPriority="63"/>
-    <w:lsdException w:name="Medium Shading 2 Accent 6" w:uiPriority="64"/>
-    <w:lsdException w:name="Medium List 1 Accent 6" w:uiPriority="65"/>
-    <w:lsdException w:name="Medium List 2 Accent 6" w:uiPriority="66"/>
-    <w:lsdException w:name="Medium Grid 1 Accent 6" w:uiPriority="67"/>
-    <w:lsdException w:name="Medium Grid 2 Accent 6" w:uiPriority="68"/>
-    <w:lsdException w:name="Medium Grid 3 Accent 6" w:uiPriority="69"/>
-    <w:lsdException w:name="Dark List Accent 6" w:uiPriority="70"/>
-    <w:lsdException w:name="Colorful Shading Accent 6" w:uiPriority="71"/>
-    <w:lsdException w:name="Colorful List Accent 6" w:uiPriority="72"/>
-    <w:lsdException w:name="Colorful Grid Accent 6" w:uiPriority="73"/>
-    <w:lsdException w:name="Subtle Emphasis" w:uiPriority="19" w:qFormat="1"/>
-    <w:lsdException w:name="Intense Emphasis" w:uiPriority="21" w:qFormat="1"/>
-    <w:lsdException w:name="Subtle Reference" w:uiPriority="31" w:qFormat="1"/>
-    <w:lsdException w:name="Intense Reference" w:uiPriority="32" w:qFormat="1"/>
-    <w:lsdException w:name="Book Title" w:uiPriority="33" w:qFormat="1"/>
-    <w:lsdException w:name="Bibliography" w:semiHidden="1" w:uiPriority="37" w:unhideWhenUsed="1"/>
-    <w:lsdException w:name="TOC Heading" w:semiHidden="1" w:uiPriority="39" w:unhideWhenUsed="1" w:qFormat="1"/>
-    <w:lsdException w:name="Plain Table 1" w:uiPriority="41"/>
-    <w:lsdException w:name="Plain Table 2" w:uiPriority="42"/>
-    <w:lsdException w:name="Plain Table 3" w:uiPriority="43"/>
-    <w:lsdException w:name="Plain Table 4" w:uiPriority="44"/>
-    <w:lsdException w:name="Plain Table 5" w:uiPriority="45"/>
-    <w:lsdException w:name="Grid Table Light" w:uiPriority="40"/>
-    <w:lsdException w:name="Grid Table 1 Light" w:uiPriority="46"/>
-    <w:lsdException w:name="Grid Table 2" w:uiPriority="47"/>
-    <w:lsdException w:name="Grid Table 3" w:uiPriority="48"/>
-    <w:lsdException w:name="Grid Table 4" w:uiPriority="49"/>
-    <w:lsdException w:name="Grid Table 5 Dark" w:uiPriority="50"/>
-    <w:lsdException w:name="Grid Table 6 Colorful" w:uiPriority="51"/>
-    <w:lsdException w:name="Grid Table 7 Colorful" w:uiPriority="52"/>
-    <w:lsdException w:name="Grid Table 1 Light Accent 1" w:uiPriority="46"/>
-    <w:lsdException w:name="Grid Table 2 Accent 1" w:uiPriority="47"/>
-    <w:lsdException w:name="Grid Table 3 Accent 1" w:uiPriority="48"/>
-    <w:lsdException w:name="Grid Table 4 Accent 1" w:uiPriority="49"/>
-    <w:lsdException w:name="Grid Table 5 Dark Accent 1" w:uiPriority="50"/>
-    <w:lsdException w:name="Grid Table 6 Colorful Accent 1" w:uiPriority="51"/>
-    <w:lsdException w:name="Grid Table 7 Colorful Accent 1" w:uiPriority="52"/>
-    <w:lsdException w:name="Grid Table 1 Light Accent 2" w:uiPriority="46"/>
-    <w:lsdException w:name="Grid Table 2 Accent 2" w:uiPriority="47"/>
-    <w:lsdException w:name="Grid Table 3 Accent 2" w:uiPriority="48"/>
-    <w:lsdException w:name="Grid Table 4 Accent 2" w:uiPriority="49"/>
-    <w:lsdException w:name="Grid Table 5 Dark Accent 2" w:uiPriority="50"/>
-    <w:lsdException w:name="Grid Table 6 Colorful Accent 2" w:uiPriority="51"/>
-    <w:lsdException w:name="Grid Table 7 Colorful Accent 2" w:uiPriority="52"/>
-    <w:lsdException w:name="Grid Table 1 Light Accent 3" w:uiPriority="46"/>
-    <w:lsdException w:name="Grid Table 2 Accent 3" w:uiPriority="47"/>
-    <w:lsdException w:name="Grid Table 3 Accent 3" w:uiPriority="48"/>
-    <w:lsdException w:name="Grid Table 4 Accent 3" w:uiPriority="49"/>
-    <w:lsdException w:name="Grid Table 5 Dark Accent 3" w:uiPriority="50"/>
-    <w:lsdException w:name="Grid Table 6 Colorful Accent 3" w:uiPriority="51"/>
-    <w:lsdException w:name="Grid Table 7 Colorful Accent 3" w:uiPriority="52"/>
-    <w:lsdException w:name="Grid Table 1 Light Accent 4" w:uiPriority="46"/>
-    <w:lsdException w:name="Grid Table 2 Accent 4" w:uiPriority="47"/>
-    <w:lsdException w:name="Grid Table 3 Accent 4" w:uiPriority="48"/>
-    <w:lsdException w:name="Grid Table 4 Accent 4" w:uiPriority="49"/>
-    <w:lsdException w:name="Grid Table 5 Dark Accent 4" w:uiPriority="50"/>
-    <w:lsdException w:name="Grid Table 6 Colorful Accent 4" w:uiPriority="51"/>
-    <w:lsdException w:name="Grid Table 7 Colorful Accent 4" w:uiPriority="52"/>
-    <w:lsdException w:name="Grid Table 1 Light Accent 5" w:uiPriority="46"/>
-    <w:lsdException w:name="Grid Table 2 Accent 5" w:uiPriority="47"/>
-    <w:lsdException w:name="Grid Table 3 Accent 5" w:uiPriority="48"/>
-    <w:lsdException w:name="Grid Table 4 Accent 5" w:uiPriority="49"/>
-    <w:lsdException w:name="Grid Table 5 Dark Accent 5" w:uiPriority="50"/>
-    <w:lsdException w:name="Grid Table 6 Colorful Accent 5" w:uiPriority="51"/>
-    <w:lsdException w:name="Grid Table 7 Colorful Accent 5" w:uiPriority="52"/>
-    <w:lsdException w:name="Grid Table 1 Light Accent 6" w:uiPriority="46"/>
-    <w:lsdException w:name="Grid Table 2 Accent 6" w:uiPriority="47"/>
-    <w:lsdException w:name="Grid Table 3 Accent 6" w:uiPriority="48"/>
-    <w:lsdException w:name="Grid Table 4 Accent 6" w:uiPriority="49"/>
-    <w:lsdException w:name="Grid Table 5 Dark Accent 6" w:uiPriority="50"/>
-    <w:lsdException w:name="Grid Table 6 Colorful Accent 6" w:uiPriority="51"/>
-    <w:lsdException w:name="Grid Table 7 Colorful Accent 6" w:uiPriority="52"/>
-    <w:lsdException w:name="List Table 1 Light" w:uiPriority="46"/>
-    <w:lsdException w:name="List Table 2" w:uiPriority="47"/>
-    <w:lsdException w:name="List Table 3" w:uiPriority="48"/>
-    <w:lsdException w:name="List Table 4" w:uiPriority="49"/>
-    <w:lsdException w:name="List Table 5 Dark" w:uiPriority="50"/>
-    <w:lsdException w:name="List Table 6 Colorful" w:uiPriority="51"/>
-    <w:lsdException w:name="List Table 7 Colorful" w:uiPriority="52"/>
-    <w:lsdException w:name="List Table 1 Light Accent 1" w:uiPriority="46"/>
-    <w:lsdException w:name="List Table 2 Accent 1" w:uiPriority="47"/>
-    <w:lsdException w:name="List Table 3 Accent 1" w:uiPriority="48"/>
-    <w:lsdException w:name="List Table 4 Accent 1" w:uiPriority="49"/>
-    <w:lsdException w:name="List Table 5 Dark Accent 1" w:uiPriority="50"/>
-    <w:lsdException w:name="List Table 6 Colorful Accent 1" w:uiPriority="51"/>
-    <w:lsdException w:name="List Table 7 Colorful Accent 1" w:uiPriority="52"/>
-    <w:lsdException w:name="List Table 1 Light Accent 2" w:uiPriority="46"/>
-    <w:lsdException w:name="List Table 2 Accent 2" w:uiPriority="47"/>
-    <w:lsdException w:name="List Table 3 Accent 2" w:uiPriority="48"/>
-    <w:lsdException w:name="List Table 4 Accent 2" w:uiPriority="49"/>
-    <w:lsdException w:name="List Table 5 Dark Accent 2" w:uiPriority="50"/>
-    <w:lsdException w:name="List Table 6 Colorful Accent 2" w:uiPriority="51"/>
-    <w:lsdException w:name="List Table 7 Colorful Accent 2" w:uiPriority="52"/>
-    <w:lsdException w:name="List Table 1 Light Accent 3" w:uiPriority="46"/>
-    <w:lsdException w:name="List Table 2 Accent 3" w:uiPriority="47"/>
-    <w:lsdException w:name="List Table 3 Accent 3" w:uiPriority="48"/>
-    <w:lsdException w:name="List Table 4 Accent 3" w:uiPriority="49"/>
-    <w:lsdException w:name="List Table 5 Dark Accent 3" w:uiPriority="50"/>
-    <w:lsdException w:name="List Table 6 Colorful Accent 3" w:uiPriority="51"/>
-    <w:lsdException w:name="List Table 7 Colorful Accent 3" w:uiPriority="52"/>
-    <w:lsdException w:name="List Table 1 Light Accent 4" w:uiPriority="46"/>
-    <w:lsdException w:name="List Table 2 Accent 4" w:uiPriority="47"/>
-    <w:lsdException w:name="List Table 3 Accent 4" w:uiPriority="48"/>
-    <w:lsdException w:name="List Table 4 Accent 4" w:uiPriority="49"/>
-    <w:lsdException w:name="List Table 5 Dark Accent 4" w:uiPriority="50"/>
-    <w:lsdException w:name="List Table 6 Colorful Accent 4" w:uiPriority="51"/>
-    <w:lsdException w:name="List Table 7 Colorful Accent 4" w:uiPriority="52"/>
-    <w:lsdException w:name="List Table 1 Light Accent 5" w:uiPriority="46"/>
-    <w:lsdException w:name="List Table 2 Accent 5" w:uiPriority="47"/>
-    <w:lsdException w:name="List Table 3 Accent 5" w:uiPriority="48"/>
-    <w:lsdException w:name="List Table 4 Accent 5" w:uiPriority="49"/>
-    <w:lsdException w:name="List Table 5 Dark Accent 5" w:uiPriority="50"/>
-    <w:lsdException w:name="List Table 6 Colorful Accent 5" w:uiPriority="51"/>
-    <w:lsdException w:name="List Table 7 Colorful Accent 5" w:uiPriority="52"/>
-    <w:lsdException w:name="List Table 1 Light Accent 6" w:uiPriority="46"/>
-    <w:lsdException w:name="List Table 2 Accent 6" w:uiPriority="47"/>
-    <w:lsdException w:name="List Table 3 Accent 6" w:uiPriority="48"/>
-    <w:lsdException w:name="List Table 4 Accent 6" w:uiPriority="49"/>
-    <w:lsdException w:name="List Table 5 Dark Accent 6" w:uiPriority="50"/>
-    <w:lsdException w:name="List Table 6 Colorful Accent 6" w:uiPriority="51"/>
-    <w:lsdException w:name="List Table 7 Colorful Accent 6" w:uiPriority="52"/>
+  <w:latentStyles w:defLockedState="0" w:defUIPriority="99" w:defSemiHidden="1" w:defUnhideWhenUsed="1" w:defQFormat="0" w:count="267">
+    <w:lsdException w:name="Normal" w:semiHidden="0" w:uiPriority="0" w:unhideWhenUsed="0" w:qFormat="1"/>
+    <w:lsdException w:name="heading 1" w:semiHidden="0" w:uiPriority="9" w:unhideWhenUsed="0" w:qFormat="1"/>
+    <w:lsdException w:name="heading 2" w:uiPriority="9" w:qFormat="1"/>
+    <w:lsdException w:name="heading 3" w:uiPriority="9" w:qFormat="1"/>
+    <w:lsdException w:name="heading 4" w:uiPriority="9" w:qFormat="1"/>
+    <w:lsdException w:name="heading 5" w:uiPriority="9" w:qFormat="1"/>
+    <w:lsdException w:name="heading 6" w:uiPriority="9" w:qFormat="1"/>
+    <w:lsdException w:name="heading 7" w:uiPriority="9" w:qFormat="1"/>
+    <w:lsdException w:name="heading 8" w:uiPriority="9" w:qFormat="1"/>
+    <w:lsdException w:name="heading 9" w:uiPriority="9" w:qFormat="1"/>
+    <w:lsdException w:name="toc 1" w:uiPriority="39"/>
+    <w:lsdException w:name="toc 2" w:uiPriority="39"/>
+    <w:lsdException w:name="toc 3" w:uiPriority="39"/>
+    <w:lsdException w:name="toc 4" w:uiPriority="39"/>
+    <w:lsdException w:name="toc 5" w:uiPriority="39"/>
+    <w:lsdException w:name="toc 6" w:uiPriority="39"/>
+    <w:lsdException w:name="toc 7" w:uiPriority="39"/>
+    <w:lsdException w:name="toc 8" w:uiPriority="39"/>
+    <w:lsdException w:name="toc 9" w:uiPriority="39"/>
+    <w:lsdException w:name="caption" w:uiPriority="35" w:qFormat="1"/>
+    <w:lsdException w:name="Title" w:semiHidden="0" w:uiPriority="10" w:unhideWhenUsed="0" w:qFormat="1"/>
+    <w:lsdException w:name="Default Paragraph Font" w:uiPriority="1"/>
+    <w:lsdException w:name="Subtitle" w:semiHidden="0" w:uiPriority="11" w:unhideWhenUsed="0" w:qFormat="1"/>
+    <w:lsdException w:name="Strong" w:semiHidden="0" w:uiPriority="22" w:unhideWhenUsed="0" w:qFormat="1"/>
+    <w:lsdException w:name="Emphasis" w:semiHidden="0" w:uiPriority="20" w:unhideWhenUsed="0" w:qFormat="1"/>
+    <w:lsdException w:name="Table Grid" w:semiHidden="0" w:uiPriority="59" w:unhideWhenUsed="0"/>
+    <w:lsdException w:name="Placeholder Text" w:unhideWhenUsed="0"/>
+    <w:lsdException w:name="No Spacing" w:semiHidden="0" w:uiPriority="1" w:unhideWhenUsed="0" w:qFormat="1"/>
+    <w:lsdException w:name="Light Shading" w:semiHidden="0" w:uiPriority="60" w:unhideWhenUsed="0"/>
+    <w:lsdException w:name="Light List" w:semiHidden="0" w:uiPriority="61" w:unhideWhenUsed="0"/>
+    <w:lsdException w:name="Light Grid" w:semiHidden="0" w:uiPriority="62" w:unhideWhenUsed="0"/>
+    <w:lsdException w:name="Medium Shading 1" w:semiHidden="0" w:uiPriority="63" w:unhideWhenUsed="0"/>
+    <w:lsdException w:name="Medium Shading 2" w:semiHidden="0" w:uiPriority="64" w:unhideWhenUsed="0"/>
+    <w:lsdException w:name="Medium List 1" w:semiHidden="0" w:uiPriority="65" w:unhideWhenUsed="0"/>
+    <w:lsdException w:name="Medium List 2" w:semiHidden="0" w:uiPriority="66" w:unhideWhenUsed="0"/>
+    <w:lsdException w:name="Medium Grid 1" w:semiHidden="0" w:uiPriority="67" w:unhideWhenUsed="0"/>
+    <w:lsdException w:name="Medium Grid 2" w:semiHidden="0" w:uiPriority="68" w:unhideWhenUsed="0"/>
+    <w:lsdException w:name="Medium Grid 3" w:semiHidden="0" w:uiPriority="69" w:unhideWhenUsed="0"/>
+    <w:lsdException w:name="Dark List" w:semiHidden="0" w:uiPriority="70" w:unhideWhenUsed="0"/>
+    <w:lsdException w:name="Colorful Shading" w:semiHidden="0" w:uiPriority="71" w:unhideWhenUsed="0"/>
+    <w:lsdException w:name="Colorful List" w:semiHidden="0" w:uiPriority="72" w:unhideWhenUsed="0"/>
+    <w:lsdException w:name="Colorful Grid" w:semiHidden="0" w:uiPriority="73" w:unhideWhenUsed="0"/>
+    <w:lsdException w:name="Light Shading Accent 1" w:semiHidden="0" w:uiPriority="60" w:unhideWhenUsed="0"/>
+    <w:lsdException w:name="Light List Accent 1" w:semiHidden="0" w:uiPriority="61" w:unhideWhenUsed="0"/>
+    <w:lsdException w:name="Light Grid Accent 1" w:semiHidden="0" w:uiPriority="62" w:unhideWhenUsed="0"/>
+    <w:lsdException w:name="Medium Shading 1 Accent 1" w:semiHidden="0" w:uiPriority="63" w:unhideWhenUsed="0"/>
+    <w:lsdException w:name="Medium Shading 2 Accent 1" w:semiHidden="0" w:uiPriority="64" w:unhideWhenUsed="0"/>
+    <w:lsdException w:name="Medium List 1 Accent 1" w:semiHidden="0" w:uiPriority="65" w:unhideWhenUsed="0"/>
+    <w:lsdException w:name="Revision" w:unhideWhenUsed="0"/>
+    <w:lsdException w:name="List Paragraph" w:semiHidden="0" w:uiPriority="34" w:unhideWhenUsed="0" w:qFormat="1"/>
+    <w:lsdException w:name="Quote" w:semiHidden="0" w:uiPriority="29" w:unhideWhenUsed="0" w:qFormat="1"/>
+    <w:lsdException w:name="Intense Quote" w:semiHidden="0" w:uiPriority="30" w:unhideWhenUsed="0" w:qFormat="1"/>
+    <w:lsdException w:name="Medium List 2 Accent 1" w:semiHidden="0" w:uiPriority="66" w:unhideWhenUsed="0"/>
+    <w:lsdException w:name="Medium Grid 1 Accent 1" w:semiHidden="0" w:uiPriority="67" w:unhideWhenUsed="0"/>
+    <w:lsdException w:name="Medium Grid 2 Accent 1" w:semiHidden="0" w:uiPriority="68" w:unhideWhenUsed="0"/>
+    <w:lsdException w:name="Medium Grid 3 Accent 1" w:semiHidden="0" w:uiPriority="69" w:unhideWhenUsed="0"/>
+    <w:lsdException w:name="Dark List Accent 1" w:semiHidden="0" w:uiPriority="70" w:unhideWhenUsed="0"/>
+    <w:lsdException w:name="Colorful Shading Accent 1" w:semiHidden="0" w:uiPriority="71" w:unhideWhenUsed="0"/>
+    <w:lsdException w:name="Colorful List Accent 1" w:semiHidden="0" w:uiPriority="72" w:unhideWhenUsed="0"/>
+    <w:lsdException w:name="Colorful Grid Accent 1" w:semiHidden="0" w:uiPriority="73" w:unhideWhenUsed="0"/>
+    <w:lsdException w:name="Light Shading Accent 2" w:semiHidden="0" w:uiPriority="60" w:unhideWhenUsed="0"/>
+    <w:lsdException w:name="Light List Accent 2" w:semiHidden="0" w:uiPriority="61" w:unhideWhenUsed="0"/>
+    <w:lsdException w:name="Light Grid Accent 2" w:semiHidden="0" w:uiPriority="62" w:unhideWhenUsed="0"/>
+    <w:lsdException w:name="Medium Shading 1 Accent 2" w:semiHidden="0" w:uiPriority="63" w:unhideWhenUsed="0"/>
+    <w:lsdException w:name="Medium Shading 2 Accent 2" w:semiHidden="0" w:uiPriority="64" w:unhideWhenUsed="0"/>
+    <w:lsdException w:name="Medium List 1 Accent 2" w:semiHidden="0" w:uiPriority="65" w:unhideWhenUsed="0"/>
+    <w:lsdException w:name="Medium List 2 Accent 2" w:semiHidden="0" w:uiPriority="66" w:unhideWhenUsed="0"/>
+    <w:lsdException w:name="Medium Grid 1 Accent 2" w:semiHidden="0" w:uiPriority="67" w:unhideWhenUsed="0"/>
+    <w:lsdException w:name="Medium Grid 2 Accent 2" w:semiHidden="0" w:uiPriority="68" w:unhideWhenUsed="0"/>
+    <w:lsdException w:name="Medium Grid 3 Accent 2" w:semiHidden="0" w:uiPriority="69" w:unhideWhenUsed="0"/>
+    <w:lsdException w:name="Dark List Accent 2" w:semiHidden="0" w:uiPriority="70" w:unhideWhenUsed="0"/>
+    <w:lsdException w:name="Colorful Shading Accent 2" w:semiHidden="0" w:uiPriority="71" w:unhideWhenUsed="0"/>
+    <w:lsdException w:name="Colorful List Accent 2" w:semiHidden="0" w:uiPriority="72" w:unhideWhenUsed="0"/>
+    <w:lsdException w:name="Colorful Grid Accent 2" w:semiHidden="0" w:uiPriority="73" w:unhideWhenUsed="0"/>
+    <w:lsdException w:name="Light Shading Accent 3" w:semiHidden="0" w:uiPriority="60" w:unhideWhenUsed="0"/>
+    <w:lsdException w:name="Light List Accent 3" w:semiHidden="0" w:uiPriority="61" w:unhideWhenUsed="0"/>
+    <w:lsdException w:name="Light Grid Accent 3" w:semiHidden="0" w:uiPriority="62" w:unhideWhenUsed="0"/>
+    <w:lsdException w:name="Medium Shading 1 Accent 3" w:semiHidden="0" w:uiPriority="63" w:unhideWhenUsed="0"/>
+    <w:lsdException w:name="Medium Shading 2 Accent 3" w:semiHidden="0" w:uiPriority="64" w:unhideWhenUsed="0"/>
+    <w:lsdException w:name="Medium List 1 Accent 3" w:semiHidden="0" w:uiPriority="65" w:unhideWhenUsed="0"/>
+    <w:lsdException w:name="Medium List 2 Accent 3" w:semiHidden="0" w:uiPriority="66" w:unhideWhenUsed="0"/>
+    <w:lsdException w:name="Medium Grid 1 Accent 3" w:semiHidden="0" w:uiPriority="67" w:unhideWhenUsed="0"/>
+    <w:lsdException w:name="Medium Grid 2 Accent 3" w:semiHidden="0" w:uiPriority="68" w:unhideWhenUsed="0"/>
+    <w:lsdException w:name="Medium Grid 3 Accent 3" w:semiHidden="0" w:uiPriority="69" w:unhideWhenUsed="0"/>
+    <w:lsdException w:name="Dark List Accent 3" w:semiHidden="0" w:uiPriority="70" w:unhideWhenUsed="0"/>
+    <w:lsdException w:name="Colorful Shading Accent 3" w:semiHidden="0" w:uiPriority="71" w:unhideWhenUsed="0"/>
+    <w:lsdException w:name="Colorful List Accent 3" w:semiHidden="0" w:uiPriority="72" w:unhideWhenUsed="0"/>
+    <w:lsdException w:name="Colorful Grid Accent 3" w:semiHidden="0" w:uiPriority="73" w:unhideWhenUsed="0"/>
+    <w:lsdException w:name="Light Shading Accent 4" w:semiHidden="0" w:uiPriority="60" w:unhideWhenUsed="0"/>
+    <w:lsdException w:name="Light List Accent 4" w:semiHidden="0" w:uiPriority="61" w:unhideWhenUsed="0"/>
+    <w:lsdException w:name="Light Grid Accent 4" w:semiHidden="0" w:uiPriority="62" w:unhideWhenUsed="0"/>
+    <w:lsdException w:name="Medium Shading 1 Accent 4" w:semiHidden="0" w:uiPriority="63" w:unhideWhenUsed="0"/>
+    <w:lsdException w:name="Medium Shading 2 Accent 4" w:semiHidden="0" w:uiPriority="64" w:unhideWhenUsed="0"/>
+    <w:lsdException w:name="Medium List 1 Accent 4" w:semiHidden="0" w:uiPriority="65" w:unhideWhenUsed="0"/>
+    <w:lsdException w:name="Medium List 2 Accent 4" w:semiHidden="0" w:uiPriority="66" w:unhideWhenUsed="0"/>
+    <w:lsdException w:name="Medium Grid 1 Accent 4" w:semiHidden="0" w:uiPriority="67" w:unhideWhenUsed="0"/>
+    <w:lsdException w:name="Medium Grid 2 Accent 4" w:semiHidden="0" w:uiPriority="68" w:unhideWhenUsed="0"/>
+    <w:lsdException w:name="Medium Grid 3 Accent 4" w:semiHidden="0" w:uiPriority="69" w:unhideWhenUsed="0"/>
+    <w:lsdException w:name="Dark List Accent 4" w:semiHidden="0" w:uiPriority="70" w:unhideWhenUsed="0"/>
+    <w:lsdException w:name="Colorful Shading Accent 4" w:semiHidden="0" w:uiPriority="71" w:unhideWhenUsed="0"/>
+    <w:lsdException w:name="Colorful List Accent 4" w:semiHidden="0" w:uiPriority="72" w:unhideWhenUsed="0"/>
+    <w:lsdException w:name="Colorful Grid Accent 4" w:semiHidden="0" w:uiPriority="73" w:unhideWhenUsed="0"/>
+    <w:lsdException w:name="Light Shading Accent 5" w:semiHidden="0" w:uiPriority="60" w:unhideWhenUsed="0"/>
+    <w:lsdException w:name="Light List Accent 5" w:semiHidden="0" w:uiPriority="61" w:unhideWhenUsed="0"/>
+    <w:lsdException w:name="Light Grid Accent 5" w:semiHidden="0" w:uiPriority="62" w:unhideWhenUsed="0"/>
+    <w:lsdException w:name="Medium Shading 1 Accent 5" w:semiHidden="0" w:uiPriority="63" w:unhideWhenUsed="0"/>
+    <w:lsdException w:name="Medium Shading 2 Accent 5" w:semiHidden="0" w:uiPriority="64" w:unhideWhenUsed="0"/>
+    <w:lsdException w:name="Medium List 1 Accent 5" w:semiHidden="0" w:uiPriority="65" w:unhideWhenUsed="0"/>
+    <w:lsdException w:name="Medium List 2 Accent 5" w:semiHidden="0" w:uiPriority="66" w:unhideWhenUsed="0"/>
+    <w:lsdException w:name="Medium Grid 1 Accent 5" w:semiHidden="0" w:uiPriority="67" w:unhideWhenUsed="0"/>
+    <w:lsdException w:name="Medium Grid 2 Accent 5" w:semiHidden="0" w:uiPriority="68" w:unhideWhenUsed="0"/>
+    <w:lsdException w:name="Medium Grid 3 Accent 5" w:semiHidden="0" w:uiPriority="69" w:unhideWhenUsed="0"/>
+    <w:lsdException w:name="Dark List Accent 5" w:semiHidden="0" w:uiPriority="70" w:unhideWhenUsed="0"/>
+    <w:lsdException w:name="Colorful Shading Accent 5" w:semiHidden="0" w:uiPriority="71" w:unhideWhenUsed="0"/>
+    <w:lsdException w:name="Colorful List Accent 5" w:semiHidden="0" w:uiPriority="72" w:unhideWhenUsed="0"/>
+    <w:lsdException w:name="Colorful Grid Accent 5" w:semiHidden="0" w:uiPriority="73" w:unhideWhenUsed="0"/>
+    <w:lsdException w:name="Light Shading Accent 6" w:semiHidden="0" w:uiPriority="60" w:unhideWhenUsed="0"/>
+    <w:lsdException w:name="Light List Accent 6" w:semiHidden="0" w:uiPriority="61" w:unhideWhenUsed="0"/>
+    <w:lsdException w:name="Light Grid Accent 6" w:semiHidden="0" w:uiPriority="62" w:unhideWhenUsed="0"/>
+    <w:lsdException w:name="Medium Shading 1 Accent 6" w:semiHidden="0" w:uiPriority="63" w:unhideWhenUsed="0"/>
+    <w:lsdException w:name="Medium Shading 2 Accent 6" w:semiHidden="0" w:uiPriority="64" w:unhideWhenUsed="0"/>
+    <w:lsdException w:name="Medium List 1 Accent 6" w:semiHidden="0" w:uiPriority="65" w:unhideWhenUsed="0"/>
+    <w:lsdException w:name="Medium List 2 Accent 6" w:semiHidden="0" w:uiPriority="66" w:unhideWhenUsed="0"/>
+    <w:lsdException w:name="Medium Grid 1 Accent 6" w:semiHidden="0" w:uiPriority="67" w:unhideWhenUsed="0"/>
+    <w:lsdException w:name="Medium Grid 2 Accent 6" w:semiHidden="0" w:uiPriority="68" w:unhideWhenUsed="0"/>
+    <w:lsdException w:name="Medium Grid 3 Accent 6" w:semiHidden="0" w:uiPriority="69" w:unhideWhenUsed="0"/>
+    <w:lsdException w:name="Dark List Accent 6" w:semiHidden="0" w:uiPriority="70" w:unhideWhenUsed="0"/>
+    <w:lsdException w:name="Colorful Shading Accent 6" w:semiHidden="0" w:uiPriority="71" w:unhideWhenUsed="0"/>
+    <w:lsdException w:name="Colorful List Accent 6" w:semiHidden="0" w:uiPriority="72" w:unhideWhenUsed="0"/>
+    <w:lsdException w:name="Colorful Grid Accent 6" w:semiHidden="0" w:uiPriority="73" w:unhideWhenUsed="0"/>
+    <w:lsdException w:name="Subtle Emphasis" w:semiHidden="0" w:uiPriority="19" w:unhideWhenUsed="0" w:qFormat="1"/>
+    <w:lsdException w:name="Intense Emphasis" w:semiHidden="0" w:uiPriority="21" w:unhideWhenUsed="0" w:qFormat="1"/>
+    <w:lsdException w:name="Subtle Reference" w:semiHidden="0" w:uiPriority="31" w:unhideWhenUsed="0" w:qFormat="1"/>
+    <w:lsdException w:name="Intense Reference" w:semiHidden="0" w:uiPriority="32" w:unhideWhenUsed="0" w:qFormat="1"/>
+    <w:lsdException w:name="Book Title" w:semiHidden="0" w:uiPriority="33" w:unhideWhenUsed="0" w:qFormat="1"/>
+    <w:lsdException w:name="Bibliography" w:uiPriority="37"/>
+    <w:lsdException w:name="TOC Heading" w:uiPriority="39" w:qFormat="1"/>
   </w:latentStyles>
   <w:style w:type="paragraph" w:default="1" w:styleId="Normal">
     <w:name w:val="Normal"/>
@@ -3669,6 +3535,7 @@
       <w:spacing w:after="0" w:line="240" w:lineRule="auto"/>
     </w:pPr>
     <w:tblPr>
+      <w:tblInd w:w="0" w:type="dxa"/>
       <w:tblBorders>
         <w:top w:val="single" w:sz="4" w:space="0" w:color="auto"/>
         <w:left w:val="single" w:sz="4" w:space="0" w:color="auto"/>
@@ -3677,6 +3544,475 @@
         <w:insideH w:val="single" w:sz="4" w:space="0" w:color="auto"/>
         <w:insideV w:val="single" w:sz="4" w:space="0" w:color="auto"/>
       </w:tblBorders>
+      <w:tblCellMar>
+        <w:top w:w="0" w:type="dxa"/>
+        <w:left w:w="108" w:type="dxa"/>
+        <w:bottom w:w="0" w:type="dxa"/>
+        <w:right w:w="108" w:type="dxa"/>
+      </w:tblCellMar>
+    </w:tblPr>
+  </w:style>
+  <w:style w:type="character" w:styleId="PlaceholderText">
+    <w:name w:val="Placeholder Text"/>
+    <w:basedOn w:val="DefaultParagraphFont"/>
+    <w:uiPriority w:val="99"/>
+    <w:semiHidden/>
+    <w:rsid w:val="00223CC5"/>
+    <w:rPr>
+      <w:color w:val="808080"/>
+    </w:rPr>
+  </w:style>
+  <w:style w:type="paragraph" w:styleId="BalloonText">
+    <w:name w:val="Balloon Text"/>
+    <w:basedOn w:val="Normal"/>
+    <w:link w:val="BalloonTextChar"/>
+    <w:uiPriority w:val="99"/>
+    <w:semiHidden/>
+    <w:unhideWhenUsed/>
+    <w:rsid w:val="00223CC5"/>
+    <w:pPr>
+      <w:spacing w:after="0" w:line="240" w:lineRule="auto"/>
+    </w:pPr>
+    <w:rPr>
+      <w:rFonts w:ascii="Tahoma" w:hAnsi="Tahoma" w:cs="Tahoma"/>
+      <w:sz w:val="16"/>
+      <w:szCs w:val="16"/>
+    </w:rPr>
+  </w:style>
+  <w:style w:type="character" w:customStyle="1" w:styleId="BalloonTextChar">
+    <w:name w:val="Balloon Text Char"/>
+    <w:basedOn w:val="DefaultParagraphFont"/>
+    <w:link w:val="BalloonText"/>
+    <w:uiPriority w:val="99"/>
+    <w:semiHidden/>
+    <w:rsid w:val="00223CC5"/>
+    <w:rPr>
+      <w:rFonts w:ascii="Tahoma" w:hAnsi="Tahoma" w:cs="Tahoma"/>
+      <w:sz w:val="16"/>
+      <w:szCs w:val="16"/>
+    </w:rPr>
+  </w:style>
+  <w:style w:type="paragraph" w:styleId="ListParagraph">
+    <w:name w:val="List Paragraph"/>
+    <w:basedOn w:val="Normal"/>
+    <w:uiPriority w:val="34"/>
+    <w:qFormat/>
+    <w:rsid w:val="002D5B6D"/>
+    <w:pPr>
+      <w:ind w:left="720"/>
+      <w:contextualSpacing/>
+    </w:pPr>
+  </w:style>
+  <w:style w:type="paragraph" w:styleId="Subtitle">
+    <w:name w:val="Subtitle"/>
+    <w:basedOn w:val="Normal"/>
+    <w:next w:val="Normal"/>
+    <w:link w:val="SubtitleChar"/>
+    <w:uiPriority w:val="11"/>
+    <w:qFormat/>
+    <w:rsid w:val="00123A67"/>
+    <w:pPr>
+      <w:numPr>
+        <w:ilvl w:val="1"/>
+      </w:numPr>
+    </w:pPr>
+    <w:rPr>
+      <w:rFonts w:asciiTheme="majorHAnsi" w:eastAsiaTheme="majorEastAsia" w:hAnsiTheme="majorHAnsi" w:cstheme="majorBidi"/>
+      <w:i/>
+      <w:iCs/>
+      <w:color w:val="4F81BD" w:themeColor="accent1"/>
+      <w:spacing w:val="15"/>
+      <w:sz w:val="24"/>
+      <w:szCs w:val="24"/>
+    </w:rPr>
+  </w:style>
+  <w:style w:type="character" w:customStyle="1" w:styleId="SubtitleChar">
+    <w:name w:val="Subtitle Char"/>
+    <w:basedOn w:val="DefaultParagraphFont"/>
+    <w:link w:val="Subtitle"/>
+    <w:uiPriority w:val="11"/>
+    <w:rsid w:val="00123A67"/>
+    <w:rPr>
+      <w:rFonts w:asciiTheme="majorHAnsi" w:eastAsiaTheme="majorEastAsia" w:hAnsiTheme="majorHAnsi" w:cstheme="majorBidi"/>
+      <w:i/>
+      <w:iCs/>
+      <w:color w:val="4F81BD" w:themeColor="accent1"/>
+      <w:spacing w:val="15"/>
+      <w:sz w:val="24"/>
+      <w:szCs w:val="24"/>
+    </w:rPr>
+  </w:style>
+  <w:style w:type="character" w:customStyle="1" w:styleId="Heading2Char">
+    <w:name w:val="Heading 2 Char"/>
+    <w:basedOn w:val="DefaultParagraphFont"/>
+    <w:link w:val="Heading2"/>
+    <w:uiPriority w:val="9"/>
+    <w:rsid w:val="003F0219"/>
+    <w:rPr>
+      <w:rFonts w:ascii="Cambria" w:eastAsia="WenQuanYi Micro Hei" w:hAnsi="Cambria" w:cs="Calibri"/>
+      <w:b/>
+      <w:bCs/>
+      <w:sz w:val="26"/>
+      <w:szCs w:val="26"/>
+    </w:rPr>
+  </w:style>
+  <w:style w:type="character" w:customStyle="1" w:styleId="Heading1Char">
+    <w:name w:val="Heading 1 Char"/>
+    <w:basedOn w:val="DefaultParagraphFont"/>
+    <w:link w:val="Heading1"/>
+    <w:uiPriority w:val="9"/>
+    <w:rsid w:val="00954C3D"/>
+    <w:rPr>
+      <w:rFonts w:asciiTheme="majorHAnsi" w:eastAsiaTheme="majorEastAsia" w:hAnsiTheme="majorHAnsi" w:cstheme="majorBidi"/>
+      <w:color w:val="365F91" w:themeColor="accent1" w:themeShade="BF"/>
+      <w:sz w:val="32"/>
+      <w:szCs w:val="32"/>
+    </w:rPr>
+  </w:style>
+  <w:style w:type="character" w:customStyle="1" w:styleId="Heading3Char">
+    <w:name w:val="Heading 3 Char"/>
+    <w:basedOn w:val="DefaultParagraphFont"/>
+    <w:link w:val="Heading3"/>
+    <w:uiPriority w:val="9"/>
+    <w:rsid w:val="00954C3D"/>
+    <w:rPr>
+      <w:rFonts w:asciiTheme="majorHAnsi" w:eastAsiaTheme="majorEastAsia" w:hAnsiTheme="majorHAnsi" w:cstheme="majorBidi"/>
+      <w:color w:val="243F60" w:themeColor="accent1" w:themeShade="7F"/>
+      <w:sz w:val="24"/>
+      <w:szCs w:val="24"/>
+    </w:rPr>
+  </w:style>
+</w:styles>
+</file>
+
+<file path=word/stylesWithEffects.xml><?xml version="1.0" encoding="utf-8"?>
+<w:styles xmlns:wpc="http://schemas.microsoft.com/office/word/2010/wordprocessingCanvas" xmlns:mc="http://schemas.openxmlformats.org/markup-compatibility/2006" xmlns:o="urn:schemas-microsoft-com:office:office" xmlns:r="http://schemas.openxmlformats.org/officeDocument/2006/relationships" xmlns:m="http://schemas.openxmlformats.org/officeDocument/2006/math" xmlns:v="urn:schemas-microsoft-com:vml" xmlns:wp14="http://schemas.microsoft.com/office/word/2010/wordprocessingDrawing" xmlns:wp="http://schemas.openxmlformats.org/drawingml/2006/wordprocessingDrawing" xmlns:w10="urn:schemas-microsoft-com:office:word" xmlns:w="http://schemas.openxmlformats.org/wordprocessingml/2006/main" xmlns:w14="http://schemas.microsoft.com/office/word/2010/wordml" xmlns:wpg="http://schemas.microsoft.com/office/word/2010/wordprocessingGroup" xmlns:wpi="http://schemas.microsoft.com/office/word/2010/wordprocessingInk" xmlns:wne="http://schemas.microsoft.com/office/word/2006/wordml" xmlns:wps="http://schemas.microsoft.com/office/word/2010/wordprocessingShape" mc:Ignorable="w14 wp14">
+  <w:docDefaults>
+    <w:rPrDefault>
+      <w:rPr>
+        <w:rFonts w:asciiTheme="minorHAnsi" w:eastAsiaTheme="minorHAnsi" w:hAnsiTheme="minorHAnsi" w:cstheme="minorBidi"/>
+        <w:sz w:val="22"/>
+        <w:szCs w:val="22"/>
+        <w:lang w:val="en-US" w:eastAsia="en-US" w:bidi="ar-SA"/>
+      </w:rPr>
+    </w:rPrDefault>
+    <w:pPrDefault>
+      <w:pPr>
+        <w:spacing w:after="200" w:line="276" w:lineRule="auto"/>
+      </w:pPr>
+    </w:pPrDefault>
+  </w:docDefaults>
+  <w:latentStyles w:defLockedState="0" w:defUIPriority="99" w:defSemiHidden="1" w:defUnhideWhenUsed="1" w:defQFormat="0" w:count="267">
+    <w:lsdException w:name="Normal" w:semiHidden="0" w:uiPriority="0" w:unhideWhenUsed="0" w:qFormat="1"/>
+    <w:lsdException w:name="heading 1" w:semiHidden="0" w:uiPriority="9" w:unhideWhenUsed="0" w:qFormat="1"/>
+    <w:lsdException w:name="heading 2" w:uiPriority="9" w:qFormat="1"/>
+    <w:lsdException w:name="heading 3" w:uiPriority="9" w:qFormat="1"/>
+    <w:lsdException w:name="heading 4" w:uiPriority="9" w:qFormat="1"/>
+    <w:lsdException w:name="heading 5" w:uiPriority="9" w:qFormat="1"/>
+    <w:lsdException w:name="heading 6" w:uiPriority="9" w:qFormat="1"/>
+    <w:lsdException w:name="heading 7" w:uiPriority="9" w:qFormat="1"/>
+    <w:lsdException w:name="heading 8" w:uiPriority="9" w:qFormat="1"/>
+    <w:lsdException w:name="heading 9" w:uiPriority="9" w:qFormat="1"/>
+    <w:lsdException w:name="toc 1" w:uiPriority="39"/>
+    <w:lsdException w:name="toc 2" w:uiPriority="39"/>
+    <w:lsdException w:name="toc 3" w:uiPriority="39"/>
+    <w:lsdException w:name="toc 4" w:uiPriority="39"/>
+    <w:lsdException w:name="toc 5" w:uiPriority="39"/>
+    <w:lsdException w:name="toc 6" w:uiPriority="39"/>
+    <w:lsdException w:name="toc 7" w:uiPriority="39"/>
+    <w:lsdException w:name="toc 8" w:uiPriority="39"/>
+    <w:lsdException w:name="toc 9" w:uiPriority="39"/>
+    <w:lsdException w:name="caption" w:uiPriority="35" w:qFormat="1"/>
+    <w:lsdException w:name="Title" w:semiHidden="0" w:uiPriority="10" w:unhideWhenUsed="0" w:qFormat="1"/>
+    <w:lsdException w:name="Default Paragraph Font" w:uiPriority="1"/>
+    <w:lsdException w:name="Subtitle" w:semiHidden="0" w:uiPriority="11" w:unhideWhenUsed="0" w:qFormat="1"/>
+    <w:lsdException w:name="Strong" w:semiHidden="0" w:uiPriority="22" w:unhideWhenUsed="0" w:qFormat="1"/>
+    <w:lsdException w:name="Emphasis" w:semiHidden="0" w:uiPriority="20" w:unhideWhenUsed="0" w:qFormat="1"/>
+    <w:lsdException w:name="Table Grid" w:semiHidden="0" w:uiPriority="59" w:unhideWhenUsed="0"/>
+    <w:lsdException w:name="Placeholder Text" w:unhideWhenUsed="0"/>
+    <w:lsdException w:name="No Spacing" w:semiHidden="0" w:uiPriority="1" w:unhideWhenUsed="0" w:qFormat="1"/>
+    <w:lsdException w:name="Light Shading" w:semiHidden="0" w:uiPriority="60" w:unhideWhenUsed="0"/>
+    <w:lsdException w:name="Light List" w:semiHidden="0" w:uiPriority="61" w:unhideWhenUsed="0"/>
+    <w:lsdException w:name="Light Grid" w:semiHidden="0" w:uiPriority="62" w:unhideWhenUsed="0"/>
+    <w:lsdException w:name="Medium Shading 1" w:semiHidden="0" w:uiPriority="63" w:unhideWhenUsed="0"/>
+    <w:lsdException w:name="Medium Shading 2" w:semiHidden="0" w:uiPriority="64" w:unhideWhenUsed="0"/>
+    <w:lsdException w:name="Medium List 1" w:semiHidden="0" w:uiPriority="65" w:unhideWhenUsed="0"/>
+    <w:lsdException w:name="Medium List 2" w:semiHidden="0" w:uiPriority="66" w:unhideWhenUsed="0"/>
+    <w:lsdException w:name="Medium Grid 1" w:semiHidden="0" w:uiPriority="67" w:unhideWhenUsed="0"/>
+    <w:lsdException w:name="Medium Grid 2" w:semiHidden="0" w:uiPriority="68" w:unhideWhenUsed="0"/>
+    <w:lsdException w:name="Medium Grid 3" w:semiHidden="0" w:uiPriority="69" w:unhideWhenUsed="0"/>
+    <w:lsdException w:name="Dark List" w:semiHidden="0" w:uiPriority="70" w:unhideWhenUsed="0"/>
+    <w:lsdException w:name="Colorful Shading" w:semiHidden="0" w:uiPriority="71" w:unhideWhenUsed="0"/>
+    <w:lsdException w:name="Colorful List" w:semiHidden="0" w:uiPriority="72" w:unhideWhenUsed="0"/>
+    <w:lsdException w:name="Colorful Grid" w:semiHidden="0" w:uiPriority="73" w:unhideWhenUsed="0"/>
+    <w:lsdException w:name="Light Shading Accent 1" w:semiHidden="0" w:uiPriority="60" w:unhideWhenUsed="0"/>
+    <w:lsdException w:name="Light List Accent 1" w:semiHidden="0" w:uiPriority="61" w:unhideWhenUsed="0"/>
+    <w:lsdException w:name="Light Grid Accent 1" w:semiHidden="0" w:uiPriority="62" w:unhideWhenUsed="0"/>
+    <w:lsdException w:name="Medium Shading 1 Accent 1" w:semiHidden="0" w:uiPriority="63" w:unhideWhenUsed="0"/>
+    <w:lsdException w:name="Medium Shading 2 Accent 1" w:semiHidden="0" w:uiPriority="64" w:unhideWhenUsed="0"/>
+    <w:lsdException w:name="Medium List 1 Accent 1" w:semiHidden="0" w:uiPriority="65" w:unhideWhenUsed="0"/>
+    <w:lsdException w:name="Revision" w:unhideWhenUsed="0"/>
+    <w:lsdException w:name="List Paragraph" w:semiHidden="0" w:uiPriority="34" w:unhideWhenUsed="0" w:qFormat="1"/>
+    <w:lsdException w:name="Quote" w:semiHidden="0" w:uiPriority="29" w:unhideWhenUsed="0" w:qFormat="1"/>
+    <w:lsdException w:name="Intense Quote" w:semiHidden="0" w:uiPriority="30" w:unhideWhenUsed="0" w:qFormat="1"/>
+    <w:lsdException w:name="Medium List 2 Accent 1" w:semiHidden="0" w:uiPriority="66" w:unhideWhenUsed="0"/>
+    <w:lsdException w:name="Medium Grid 1 Accent 1" w:semiHidden="0" w:uiPriority="67" w:unhideWhenUsed="0"/>
+    <w:lsdException w:name="Medium Grid 2 Accent 1" w:semiHidden="0" w:uiPriority="68" w:unhideWhenUsed="0"/>
+    <w:lsdException w:name="Medium Grid 3 Accent 1" w:semiHidden="0" w:uiPriority="69" w:unhideWhenUsed="0"/>
+    <w:lsdException w:name="Dark List Accent 1" w:semiHidden="0" w:uiPriority="70" w:unhideWhenUsed="0"/>
+    <w:lsdException w:name="Colorful Shading Accent 1" w:semiHidden="0" w:uiPriority="71" w:unhideWhenUsed="0"/>
+    <w:lsdException w:name="Colorful List Accent 1" w:semiHidden="0" w:uiPriority="72" w:unhideWhenUsed="0"/>
+    <w:lsdException w:name="Colorful Grid Accent 1" w:semiHidden="0" w:uiPriority="73" w:unhideWhenUsed="0"/>
+    <w:lsdException w:name="Light Shading Accent 2" w:semiHidden="0" w:uiPriority="60" w:unhideWhenUsed="0"/>
+    <w:lsdException w:name="Light List Accent 2" w:semiHidden="0" w:uiPriority="61" w:unhideWhenUsed="0"/>
+    <w:lsdException w:name="Light Grid Accent 2" w:semiHidden="0" w:uiPriority="62" w:unhideWhenUsed="0"/>
+    <w:lsdException w:name="Medium Shading 1 Accent 2" w:semiHidden="0" w:uiPriority="63" w:unhideWhenUsed="0"/>
+    <w:lsdException w:name="Medium Shading 2 Accent 2" w:semiHidden="0" w:uiPriority="64" w:unhideWhenUsed="0"/>
+    <w:lsdException w:name="Medium List 1 Accent 2" w:semiHidden="0" w:uiPriority="65" w:unhideWhenUsed="0"/>
+    <w:lsdException w:name="Medium List 2 Accent 2" w:semiHidden="0" w:uiPriority="66" w:unhideWhenUsed="0"/>
+    <w:lsdException w:name="Medium Grid 1 Accent 2" w:semiHidden="0" w:uiPriority="67" w:unhideWhenUsed="0"/>
+    <w:lsdException w:name="Medium Grid 2 Accent 2" w:semiHidden="0" w:uiPriority="68" w:unhideWhenUsed="0"/>
+    <w:lsdException w:name="Medium Grid 3 Accent 2" w:semiHidden="0" w:uiPriority="69" w:unhideWhenUsed="0"/>
+    <w:lsdException w:name="Dark List Accent 2" w:semiHidden="0" w:uiPriority="70" w:unhideWhenUsed="0"/>
+    <w:lsdException w:name="Colorful Shading Accent 2" w:semiHidden="0" w:uiPriority="71" w:unhideWhenUsed="0"/>
+    <w:lsdException w:name="Colorful List Accent 2" w:semiHidden="0" w:uiPriority="72" w:unhideWhenUsed="0"/>
+    <w:lsdException w:name="Colorful Grid Accent 2" w:semiHidden="0" w:uiPriority="73" w:unhideWhenUsed="0"/>
+    <w:lsdException w:name="Light Shading Accent 3" w:semiHidden="0" w:uiPriority="60" w:unhideWhenUsed="0"/>
+    <w:lsdException w:name="Light List Accent 3" w:semiHidden="0" w:uiPriority="61" w:unhideWhenUsed="0"/>
+    <w:lsdException w:name="Light Grid Accent 3" w:semiHidden="0" w:uiPriority="62" w:unhideWhenUsed="0"/>
+    <w:lsdException w:name="Medium Shading 1 Accent 3" w:semiHidden="0" w:uiPriority="63" w:unhideWhenUsed="0"/>
+    <w:lsdException w:name="Medium Shading 2 Accent 3" w:semiHidden="0" w:uiPriority="64" w:unhideWhenUsed="0"/>
+    <w:lsdException w:name="Medium List 1 Accent 3" w:semiHidden="0" w:uiPriority="65" w:unhideWhenUsed="0"/>
+    <w:lsdException w:name="Medium List 2 Accent 3" w:semiHidden="0" w:uiPriority="66" w:unhideWhenUsed="0"/>
+    <w:lsdException w:name="Medium Grid 1 Accent 3" w:semiHidden="0" w:uiPriority="67" w:unhideWhenUsed="0"/>
+    <w:lsdException w:name="Medium Grid 2 Accent 3" w:semiHidden="0" w:uiPriority="68" w:unhideWhenUsed="0"/>
+    <w:lsdException w:name="Medium Grid 3 Accent 3" w:semiHidden="0" w:uiPriority="69" w:unhideWhenUsed="0"/>
+    <w:lsdException w:name="Dark List Accent 3" w:semiHidden="0" w:uiPriority="70" w:unhideWhenUsed="0"/>
+    <w:lsdException w:name="Colorful Shading Accent 3" w:semiHidden="0" w:uiPriority="71" w:unhideWhenUsed="0"/>
+    <w:lsdException w:name="Colorful List Accent 3" w:semiHidden="0" w:uiPriority="72" w:unhideWhenUsed="0"/>
+    <w:lsdException w:name="Colorful Grid Accent 3" w:semiHidden="0" w:uiPriority="73" w:unhideWhenUsed="0"/>
+    <w:lsdException w:name="Light Shading Accent 4" w:semiHidden="0" w:uiPriority="60" w:unhideWhenUsed="0"/>
+    <w:lsdException w:name="Light List Accent 4" w:semiHidden="0" w:uiPriority="61" w:unhideWhenUsed="0"/>
+    <w:lsdException w:name="Light Grid Accent 4" w:semiHidden="0" w:uiPriority="62" w:unhideWhenUsed="0"/>
+    <w:lsdException w:name="Medium Shading 1 Accent 4" w:semiHidden="0" w:uiPriority="63" w:unhideWhenUsed="0"/>
+    <w:lsdException w:name="Medium Shading 2 Accent 4" w:semiHidden="0" w:uiPriority="64" w:unhideWhenUsed="0"/>
+    <w:lsdException w:name="Medium List 1 Accent 4" w:semiHidden="0" w:uiPriority="65" w:unhideWhenUsed="0"/>
+    <w:lsdException w:name="Medium List 2 Accent 4" w:semiHidden="0" w:uiPriority="66" w:unhideWhenUsed="0"/>
+    <w:lsdException w:name="Medium Grid 1 Accent 4" w:semiHidden="0" w:uiPriority="67" w:unhideWhenUsed="0"/>
+    <w:lsdException w:name="Medium Grid 2 Accent 4" w:semiHidden="0" w:uiPriority="68" w:unhideWhenUsed="0"/>
+    <w:lsdException w:name="Medium Grid 3 Accent 4" w:semiHidden="0" w:uiPriority="69" w:unhideWhenUsed="0"/>
+    <w:lsdException w:name="Dark List Accent 4" w:semiHidden="0" w:uiPriority="70" w:unhideWhenUsed="0"/>
+    <w:lsdException w:name="Colorful Shading Accent 4" w:semiHidden="0" w:uiPriority="71" w:unhideWhenUsed="0"/>
+    <w:lsdException w:name="Colorful List Accent 4" w:semiHidden="0" w:uiPriority="72" w:unhideWhenUsed="0"/>
+    <w:lsdException w:name="Colorful Grid Accent 4" w:semiHidden="0" w:uiPriority="73" w:unhideWhenUsed="0"/>
+    <w:lsdException w:name="Light Shading Accent 5" w:semiHidden="0" w:uiPriority="60" w:unhideWhenUsed="0"/>
+    <w:lsdException w:name="Light List Accent 5" w:semiHidden="0" w:uiPriority="61" w:unhideWhenUsed="0"/>
+    <w:lsdException w:name="Light Grid Accent 5" w:semiHidden="0" w:uiPriority="62" w:unhideWhenUsed="0"/>
+    <w:lsdException w:name="Medium Shading 1 Accent 5" w:semiHidden="0" w:uiPriority="63" w:unhideWhenUsed="0"/>
+    <w:lsdException w:name="Medium Shading 2 Accent 5" w:semiHidden="0" w:uiPriority="64" w:unhideWhenUsed="0"/>
+    <w:lsdException w:name="Medium List 1 Accent 5" w:semiHidden="0" w:uiPriority="65" w:unhideWhenUsed="0"/>
+    <w:lsdException w:name="Medium List 2 Accent 5" w:semiHidden="0" w:uiPriority="66" w:unhideWhenUsed="0"/>
+    <w:lsdException w:name="Medium Grid 1 Accent 5" w:semiHidden="0" w:uiPriority="67" w:unhideWhenUsed="0"/>
+    <w:lsdException w:name="Medium Grid 2 Accent 5" w:semiHidden="0" w:uiPriority="68" w:unhideWhenUsed="0"/>
+    <w:lsdException w:name="Medium Grid 3 Accent 5" w:semiHidden="0" w:uiPriority="69" w:unhideWhenUsed="0"/>
+    <w:lsdException w:name="Dark List Accent 5" w:semiHidden="0" w:uiPriority="70" w:unhideWhenUsed="0"/>
+    <w:lsdException w:name="Colorful Shading Accent 5" w:semiHidden="0" w:uiPriority="71" w:unhideWhenUsed="0"/>
+    <w:lsdException w:name="Colorful List Accent 5" w:semiHidden="0" w:uiPriority="72" w:unhideWhenUsed="0"/>
+    <w:lsdException w:name="Colorful Grid Accent 5" w:semiHidden="0" w:uiPriority="73" w:unhideWhenUsed="0"/>
+    <w:lsdException w:name="Light Shading Accent 6" w:semiHidden="0" w:uiPriority="60" w:unhideWhenUsed="0"/>
+    <w:lsdException w:name="Light List Accent 6" w:semiHidden="0" w:uiPriority="61" w:unhideWhenUsed="0"/>
+    <w:lsdException w:name="Light Grid Accent 6" w:semiHidden="0" w:uiPriority="62" w:unhideWhenUsed="0"/>
+    <w:lsdException w:name="Medium Shading 1 Accent 6" w:semiHidden="0" w:uiPriority="63" w:unhideWhenUsed="0"/>
+    <w:lsdException w:name="Medium Shading 2 Accent 6" w:semiHidden="0" w:uiPriority="64" w:unhideWhenUsed="0"/>
+    <w:lsdException w:name="Medium List 1 Accent 6" w:semiHidden="0" w:uiPriority="65" w:unhideWhenUsed="0"/>
+    <w:lsdException w:name="Medium List 2 Accent 6" w:semiHidden="0" w:uiPriority="66" w:unhideWhenUsed="0"/>
+    <w:lsdException w:name="Medium Grid 1 Accent 6" w:semiHidden="0" w:uiPriority="67" w:unhideWhenUsed="0"/>
+    <w:lsdException w:name="Medium Grid 2 Accent 6" w:semiHidden="0" w:uiPriority="68" w:unhideWhenUsed="0"/>
+    <w:lsdException w:name="Medium Grid 3 Accent 6" w:semiHidden="0" w:uiPriority="69" w:unhideWhenUsed="0"/>
+    <w:lsdException w:name="Dark List Accent 6" w:semiHidden="0" w:uiPriority="70" w:unhideWhenUsed="0"/>
+    <w:lsdException w:name="Colorful Shading Accent 6" w:semiHidden="0" w:uiPriority="71" w:unhideWhenUsed="0"/>
+    <w:lsdException w:name="Colorful List Accent 6" w:semiHidden="0" w:uiPriority="72" w:unhideWhenUsed="0"/>
+    <w:lsdException w:name="Colorful Grid Accent 6" w:semiHidden="0" w:uiPriority="73" w:unhideWhenUsed="0"/>
+    <w:lsdException w:name="Subtle Emphasis" w:semiHidden="0" w:uiPriority="19" w:unhideWhenUsed="0" w:qFormat="1"/>
+    <w:lsdException w:name="Intense Emphasis" w:semiHidden="0" w:uiPriority="21" w:unhideWhenUsed="0" w:qFormat="1"/>
+    <w:lsdException w:name="Subtle Reference" w:semiHidden="0" w:uiPriority="31" w:unhideWhenUsed="0" w:qFormat="1"/>
+    <w:lsdException w:name="Intense Reference" w:semiHidden="0" w:uiPriority="32" w:unhideWhenUsed="0" w:qFormat="1"/>
+    <w:lsdException w:name="Book Title" w:semiHidden="0" w:uiPriority="33" w:unhideWhenUsed="0" w:qFormat="1"/>
+    <w:lsdException w:name="Bibliography" w:uiPriority="37"/>
+    <w:lsdException w:name="TOC Heading" w:uiPriority="39" w:qFormat="1"/>
+  </w:latentStyles>
+  <w:style w:type="paragraph" w:default="1" w:styleId="Normal">
+    <w:name w:val="Normal"/>
+    <w:qFormat/>
+  </w:style>
+  <w:style w:type="paragraph" w:styleId="Heading1">
+    <w:name w:val="heading 1"/>
+    <w:basedOn w:val="Normal"/>
+    <w:next w:val="Normal"/>
+    <w:link w:val="Heading1Char"/>
+    <w:uiPriority w:val="9"/>
+    <w:qFormat/>
+    <w:rsid w:val="00954C3D"/>
+    <w:pPr>
+      <w:keepNext/>
+      <w:keepLines/>
+      <w:spacing w:before="240" w:after="0"/>
+      <w:outlineLvl w:val="0"/>
+    </w:pPr>
+    <w:rPr>
+      <w:rFonts w:asciiTheme="majorHAnsi" w:eastAsiaTheme="majorEastAsia" w:hAnsiTheme="majorHAnsi" w:cstheme="majorBidi"/>
+      <w:color w:val="365F91" w:themeColor="accent1" w:themeShade="BF"/>
+      <w:sz w:val="32"/>
+      <w:szCs w:val="32"/>
+    </w:rPr>
+  </w:style>
+  <w:style w:type="paragraph" w:styleId="Heading2">
+    <w:name w:val="heading 2"/>
+    <w:basedOn w:val="Normal"/>
+    <w:next w:val="Normal"/>
+    <w:link w:val="Heading2Char"/>
+    <w:uiPriority w:val="9"/>
+    <w:unhideWhenUsed/>
+    <w:qFormat/>
+    <w:rsid w:val="00954C3D"/>
+    <w:pPr>
+      <w:keepNext/>
+      <w:keepLines/>
+      <w:suppressAutoHyphens/>
+      <w:spacing w:before="200" w:after="0"/>
+      <w:outlineLvl w:val="1"/>
+    </w:pPr>
+    <w:rPr>
+      <w:rFonts w:ascii="Cambria" w:eastAsia="WenQuanYi Micro Hei" w:hAnsi="Cambria" w:cs="Calibri"/>
+      <w:b/>
+      <w:bCs/>
+      <w:sz w:val="26"/>
+      <w:szCs w:val="26"/>
+    </w:rPr>
+  </w:style>
+  <w:style w:type="paragraph" w:styleId="Heading3">
+    <w:name w:val="heading 3"/>
+    <w:basedOn w:val="Normal"/>
+    <w:next w:val="Normal"/>
+    <w:link w:val="Heading3Char"/>
+    <w:uiPriority w:val="9"/>
+    <w:unhideWhenUsed/>
+    <w:qFormat/>
+    <w:rsid w:val="00954C3D"/>
+    <w:pPr>
+      <w:keepNext/>
+      <w:keepLines/>
+      <w:spacing w:before="40" w:after="0"/>
+      <w:outlineLvl w:val="2"/>
+    </w:pPr>
+    <w:rPr>
+      <w:rFonts w:asciiTheme="majorHAnsi" w:eastAsiaTheme="majorEastAsia" w:hAnsiTheme="majorHAnsi" w:cstheme="majorBidi"/>
+      <w:color w:val="243F60" w:themeColor="accent1" w:themeShade="7F"/>
+      <w:sz w:val="24"/>
+      <w:szCs w:val="24"/>
+    </w:rPr>
+  </w:style>
+  <w:style w:type="character" w:default="1" w:styleId="DefaultParagraphFont">
+    <w:name w:val="Default Paragraph Font"/>
+    <w:uiPriority w:val="1"/>
+    <w:semiHidden/>
+    <w:unhideWhenUsed/>
+  </w:style>
+  <w:style w:type="table" w:default="1" w:styleId="TableNormal">
+    <w:name w:val="Normal Table"/>
+    <w:uiPriority w:val="99"/>
+    <w:semiHidden/>
+    <w:unhideWhenUsed/>
+    <w:tblPr>
+      <w:tblInd w:w="0" w:type="dxa"/>
+      <w:tblCellMar>
+        <w:top w:w="0" w:type="dxa"/>
+        <w:left w:w="108" w:type="dxa"/>
+        <w:bottom w:w="0" w:type="dxa"/>
+        <w:right w:w="108" w:type="dxa"/>
+      </w:tblCellMar>
+    </w:tblPr>
+  </w:style>
+  <w:style w:type="numbering" w:default="1" w:styleId="NoList">
+    <w:name w:val="No List"/>
+    <w:uiPriority w:val="99"/>
+    <w:semiHidden/>
+    <w:unhideWhenUsed/>
+  </w:style>
+  <w:style w:type="paragraph" w:styleId="Title">
+    <w:name w:val="Title"/>
+    <w:basedOn w:val="Normal"/>
+    <w:next w:val="Normal"/>
+    <w:link w:val="TitleChar"/>
+    <w:uiPriority w:val="10"/>
+    <w:qFormat/>
+    <w:rsid w:val="00402974"/>
+    <w:pPr>
+      <w:pBdr>
+        <w:bottom w:val="single" w:sz="8" w:space="4" w:color="4F81BD" w:themeColor="accent1"/>
+      </w:pBdr>
+      <w:spacing w:after="300" w:line="240" w:lineRule="auto"/>
+      <w:contextualSpacing/>
+    </w:pPr>
+    <w:rPr>
+      <w:rFonts w:asciiTheme="majorHAnsi" w:eastAsiaTheme="majorEastAsia" w:hAnsiTheme="majorHAnsi" w:cstheme="majorBidi"/>
+      <w:color w:val="17365D" w:themeColor="text2" w:themeShade="BF"/>
+      <w:spacing w:val="5"/>
+      <w:kern w:val="28"/>
+      <w:sz w:val="52"/>
+      <w:szCs w:val="52"/>
+    </w:rPr>
+  </w:style>
+  <w:style w:type="character" w:customStyle="1" w:styleId="TitleChar">
+    <w:name w:val="Title Char"/>
+    <w:basedOn w:val="DefaultParagraphFont"/>
+    <w:link w:val="Title"/>
+    <w:uiPriority w:val="10"/>
+    <w:rsid w:val="00402974"/>
+    <w:rPr>
+      <w:rFonts w:asciiTheme="majorHAnsi" w:eastAsiaTheme="majorEastAsia" w:hAnsiTheme="majorHAnsi" w:cstheme="majorBidi"/>
+      <w:color w:val="17365D" w:themeColor="text2" w:themeShade="BF"/>
+      <w:spacing w:val="5"/>
+      <w:kern w:val="28"/>
+      <w:sz w:val="52"/>
+      <w:szCs w:val="52"/>
+    </w:rPr>
+  </w:style>
+  <w:style w:type="character" w:styleId="Hyperlink">
+    <w:name w:val="Hyperlink"/>
+    <w:basedOn w:val="DefaultParagraphFont"/>
+    <w:uiPriority w:val="99"/>
+    <w:unhideWhenUsed/>
+    <w:rsid w:val="00402974"/>
+    <w:rPr>
+      <w:color w:val="0000FF" w:themeColor="hyperlink"/>
+      <w:u w:val="single"/>
+    </w:rPr>
+  </w:style>
+  <w:style w:type="table" w:styleId="TableGrid">
+    <w:name w:val="Table Grid"/>
+    <w:basedOn w:val="TableNormal"/>
+    <w:uiPriority w:val="59"/>
+    <w:rsid w:val="00223CC5"/>
+    <w:pPr>
+      <w:spacing w:after="0" w:line="240" w:lineRule="auto"/>
+    </w:pPr>
+    <w:tblPr>
+      <w:tblInd w:w="0" w:type="dxa"/>
+      <w:tblBorders>
+        <w:top w:val="single" w:sz="4" w:space="0" w:color="auto"/>
+        <w:left w:val="single" w:sz="4" w:space="0" w:color="auto"/>
+        <w:bottom w:val="single" w:sz="4" w:space="0" w:color="auto"/>
+        <w:right w:val="single" w:sz="4" w:space="0" w:color="auto"/>
+        <w:insideH w:val="single" w:sz="4" w:space="0" w:color="auto"/>
+        <w:insideV w:val="single" w:sz="4" w:space="0" w:color="auto"/>
+      </w:tblBorders>
+      <w:tblCellMar>
+        <w:top w:w="0" w:type="dxa"/>
+        <w:left w:w="108" w:type="dxa"/>
+        <w:bottom w:w="0" w:type="dxa"/>
+        <w:right w:w="108" w:type="dxa"/>
+      </w:tblCellMar>
     </w:tblPr>
   </w:style>
   <w:style w:type="character" w:styleId="PlaceholderText">

</xml_diff>

<commit_message>
Fixed error in definition of VOI
</commit_message>
<xml_diff>
--- a/problems/problem2/problem-2-details.docx
+++ b/problems/problem2/problem-2-details.docx
@@ -1705,15 +1705,15 @@
         </w:rPr>
         <w:t xml:space="preserve"> be the vector of treatment decisions. Then</w:t>
       </w:r>
+    </w:p>
+    <w:p>
+      <w:pPr>
+        <w:rPr>
+          <w:rFonts w:eastAsiaTheme="minorEastAsia"/>
+        </w:rPr>
+      </w:pPr>
       <w:bookmarkStart w:id="0" w:name="_GoBack"/>
       <w:bookmarkEnd w:id="0"/>
-    </w:p>
-    <w:p>
-      <w:pPr>
-        <w:rPr>
-          <w:rFonts w:eastAsiaTheme="minorEastAsia"/>
-        </w:rPr>
-      </w:pPr>
       <m:oMathPara>
         <m:oMath>
           <m:r>
@@ -1808,6 +1808,7 @@
               <m:nary>
                 <m:naryPr>
                   <m:chr m:val="∑"/>
+                  <m:supHide m:val="1"/>
                   <m:ctrlPr>
                     <w:rPr>
                       <w:rFonts w:ascii="Cambria Math" w:eastAsiaTheme="minorEastAsia" w:hAnsi="Cambria Math"/>
@@ -1820,29 +1821,35 @@
                     <w:rPr>
                       <w:rFonts w:ascii="Cambria Math" w:eastAsiaTheme="minorEastAsia" w:hAnsi="Cambria Math"/>
                     </w:rPr>
-                    <m:t>d=1</m:t>
+                    <m:t>s</m:t>
                   </m:r>
                 </m:sub>
-                <m:sup>
+                <m:sup/>
+                <m:e>
                   <m:r>
                     <w:rPr>
                       <w:rFonts w:ascii="Cambria Math" w:eastAsiaTheme="minorEastAsia" w:hAnsi="Cambria Math"/>
                     </w:rPr>
-                    <m:t>n</m:t>
+                    <m:t>P</m:t>
                   </m:r>
-                </m:sup>
-                <m:e>
-                  <m:nary>
-                    <m:naryPr>
-                      <m:chr m:val="∑"/>
+                  <m:d>
+                    <m:dPr>
                       <m:ctrlPr>
                         <w:rPr>
                           <w:rFonts w:ascii="Cambria Math" w:eastAsiaTheme="minorEastAsia" w:hAnsi="Cambria Math"/>
                           <w:i/>
                         </w:rPr>
                       </m:ctrlPr>
-                    </m:naryPr>
-                    <m:sub>
+                    </m:dPr>
+                    <m:e>
+                      <m:r>
+                        <w:rPr>
+                          <w:rFonts w:ascii="Cambria Math" w:eastAsiaTheme="minorEastAsia" w:hAnsi="Cambria Math"/>
+                        </w:rPr>
+                        <m:t>s</m:t>
+                      </m:r>
+                    </m:e>
+                    <m:e>
                       <m:sSub>
                         <m:sSubPr>
                           <m:ctrlPr>
@@ -1857,7 +1864,7 @@
                             <w:rPr>
                               <w:rFonts w:ascii="Cambria Math" w:eastAsiaTheme="minorEastAsia" w:hAnsi="Cambria Math"/>
                             </w:rPr>
-                            <m:t>s</m:t>
+                            <m:t>F</m:t>
                           </m:r>
                         </m:e>
                         <m:sub>
@@ -1865,15 +1872,28 @@
                             <w:rPr>
                               <w:rFonts w:ascii="Cambria Math" w:eastAsiaTheme="minorEastAsia" w:hAnsi="Cambria Math"/>
                             </w:rPr>
-                            <m:t>d</m:t>
+                            <m:t>p</m:t>
                           </m:r>
                         </m:sub>
                       </m:sSub>
+                    </m:e>
+                  </m:d>
+                  <m:nary>
+                    <m:naryPr>
+                      <m:chr m:val="∑"/>
+                      <m:ctrlPr>
+                        <w:rPr>
+                          <w:rFonts w:ascii="Cambria Math" w:eastAsiaTheme="minorEastAsia" w:hAnsi="Cambria Math"/>
+                          <w:i/>
+                        </w:rPr>
+                      </m:ctrlPr>
+                    </m:naryPr>
+                    <m:sub>
                       <m:r>
                         <w:rPr>
                           <w:rFonts w:ascii="Cambria Math" w:eastAsiaTheme="minorEastAsia" w:hAnsi="Cambria Math"/>
                         </w:rPr>
-                        <m:t>=0</m:t>
+                        <m:t>d=1</m:t>
                       </m:r>
                     </m:sub>
                     <m:sup>
@@ -1881,7 +1901,7 @@
                         <w:rPr>
                           <w:rFonts w:ascii="Cambria Math" w:eastAsiaTheme="minorEastAsia" w:hAnsi="Cambria Math"/>
                         </w:rPr>
-                        <m:t>1</m:t>
+                        <m:t>n</m:t>
                       </m:r>
                     </m:sup>
                     <m:e>
@@ -1889,7 +1909,7 @@
                         <w:rPr>
                           <w:rFonts w:ascii="Cambria Math" w:eastAsiaTheme="minorEastAsia" w:hAnsi="Cambria Math"/>
                         </w:rPr>
-                        <m:t>P</m:t>
+                        <m:t>C</m:t>
                       </m:r>
                       <m:d>
                         <m:dPr>
@@ -1901,6 +1921,38 @@
                           </m:ctrlPr>
                         </m:dPr>
                         <m:e>
+                          <m:sSub>
+                            <m:sSubPr>
+                              <m:ctrlPr>
+                                <w:rPr>
+                                  <w:rFonts w:ascii="Cambria Math" w:eastAsiaTheme="minorEastAsia" w:hAnsi="Cambria Math"/>
+                                  <w:i/>
+                                </w:rPr>
+                              </m:ctrlPr>
+                            </m:sSubPr>
+                            <m:e>
+                              <m:r>
+                                <w:rPr>
+                                  <w:rFonts w:ascii="Cambria Math" w:eastAsiaTheme="minorEastAsia" w:hAnsi="Cambria Math"/>
+                                </w:rPr>
+                                <m:t>x</m:t>
+                              </m:r>
+                            </m:e>
+                            <m:sub>
+                              <m:r>
+                                <w:rPr>
+                                  <w:rFonts w:ascii="Cambria Math" w:eastAsiaTheme="minorEastAsia" w:hAnsi="Cambria Math"/>
+                                </w:rPr>
+                                <m:t>d</m:t>
+                              </m:r>
+                            </m:sub>
+                          </m:sSub>
+                          <m:r>
+                            <w:rPr>
+                              <w:rFonts w:ascii="Cambria Math" w:eastAsiaTheme="minorEastAsia" w:hAnsi="Cambria Math"/>
+                            </w:rPr>
+                            <m:t>,</m:t>
+                          </m:r>
                           <m:sSub>
                             <m:sSubPr>
                               <m:ctrlPr>
@@ -1928,105 +1980,7 @@
                             </m:sub>
                           </m:sSub>
                         </m:e>
-                        <m:e>
-                          <m:sSub>
-                            <m:sSubPr>
-                              <m:ctrlPr>
-                                <w:rPr>
-                                  <w:rFonts w:ascii="Cambria Math" w:eastAsiaTheme="minorEastAsia" w:hAnsi="Cambria Math"/>
-                                  <w:i/>
-                                </w:rPr>
-                              </m:ctrlPr>
-                            </m:sSubPr>
-                            <m:e>
-                              <m:r>
-                                <w:rPr>
-                                  <w:rFonts w:ascii="Cambria Math" w:eastAsiaTheme="minorEastAsia" w:hAnsi="Cambria Math"/>
-                                </w:rPr>
-                                <m:t>F</m:t>
-                              </m:r>
-                            </m:e>
-                            <m:sub>
-                              <m:r>
-                                <w:rPr>
-                                  <w:rFonts w:ascii="Cambria Math" w:eastAsiaTheme="minorEastAsia" w:hAnsi="Cambria Math"/>
-                                </w:rPr>
-                                <m:t>p</m:t>
-                              </m:r>
-                            </m:sub>
-                          </m:sSub>
-                        </m:e>
                       </m:d>
-                      <m:r>
-                        <w:rPr>
-                          <w:rFonts w:ascii="Cambria Math" w:eastAsiaTheme="minorEastAsia" w:hAnsi="Cambria Math"/>
-                        </w:rPr>
-                        <m:t>C(</m:t>
-                      </m:r>
-                      <m:sSub>
-                        <m:sSubPr>
-                          <m:ctrlPr>
-                            <w:rPr>
-                              <w:rFonts w:ascii="Cambria Math" w:eastAsiaTheme="minorEastAsia" w:hAnsi="Cambria Math"/>
-                              <w:i/>
-                            </w:rPr>
-                          </m:ctrlPr>
-                        </m:sSubPr>
-                        <m:e>
-                          <m:r>
-                            <w:rPr>
-                              <w:rFonts w:ascii="Cambria Math" w:eastAsiaTheme="minorEastAsia" w:hAnsi="Cambria Math"/>
-                            </w:rPr>
-                            <m:t>x</m:t>
-                          </m:r>
-                        </m:e>
-                        <m:sub>
-                          <m:r>
-                            <w:rPr>
-                              <w:rFonts w:ascii="Cambria Math" w:eastAsiaTheme="minorEastAsia" w:hAnsi="Cambria Math"/>
-                            </w:rPr>
-                            <m:t>d</m:t>
-                          </m:r>
-                        </m:sub>
-                      </m:sSub>
-                      <m:r>
-                        <w:rPr>
-                          <w:rFonts w:ascii="Cambria Math" w:eastAsiaTheme="minorEastAsia" w:hAnsi="Cambria Math"/>
-                        </w:rPr>
-                        <m:t>,</m:t>
-                      </m:r>
-                      <m:sSub>
-                        <m:sSubPr>
-                          <m:ctrlPr>
-                            <w:rPr>
-                              <w:rFonts w:ascii="Cambria Math" w:eastAsiaTheme="minorEastAsia" w:hAnsi="Cambria Math"/>
-                              <w:i/>
-                            </w:rPr>
-                          </m:ctrlPr>
-                        </m:sSubPr>
-                        <m:e>
-                          <m:r>
-                            <w:rPr>
-                              <w:rFonts w:ascii="Cambria Math" w:eastAsiaTheme="minorEastAsia" w:hAnsi="Cambria Math"/>
-                            </w:rPr>
-                            <m:t>s</m:t>
-                          </m:r>
-                        </m:e>
-                        <m:sub>
-                          <m:r>
-                            <w:rPr>
-                              <w:rFonts w:ascii="Cambria Math" w:eastAsiaTheme="minorEastAsia" w:hAnsi="Cambria Math"/>
-                            </w:rPr>
-                            <m:t>d</m:t>
-                          </m:r>
-                        </m:sub>
-                      </m:sSub>
-                      <m:r>
-                        <w:rPr>
-                          <w:rFonts w:ascii="Cambria Math" w:eastAsiaTheme="minorEastAsia" w:hAnsi="Cambria Math"/>
-                        </w:rPr>
-                        <m:t>)</m:t>
-                      </m:r>
                     </m:e>
                   </m:nary>
                 </m:e>

</xml_diff>